<commit_message>
Working Word bills, fixed email bills
[git-p4: depot-paths = "//depot/Shul/Applications/ShomreiTorah.Billing/": change = 1608]
</commit_message>
<xml_diff>
--- a/Word Templates/Bill.docx
+++ b/Word Templates/Bill.docx
@@ -1,6 +1,6 @@
 
 <file path=word/document.xml><?xml version="1.0" encoding="utf-8"?>
-<w:document xmlns:ve="http://schemas.openxmlformats.org/markup-compatibility/2006" xmlns:o="urn:schemas-microsoft-com:office:office" xmlns:r="http://schemas.openxmlformats.org/officeDocument/2006/relationships" xmlns:m="http://schemas.openxmlformats.org/officeDocument/2006/math" xmlns:v="urn:schemas-microsoft-com:vml" xmlns:wp="http://schemas.openxmlformats.org/drawingml/2006/wordprocessingDrawing" xmlns:w10="urn:schemas-microsoft-com:office:word" xmlns:w="http://schemas.openxmlformats.org/wordprocessingml/2006/main" xmlns:wne="http://schemas.microsoft.com/office/word/2006/wordml">
+<w:document xmlns:wpc="http://schemas.microsoft.com/office/word/2010/wordprocessingCanvas" xmlns:mc="http://schemas.openxmlformats.org/markup-compatibility/2006" xmlns:o="urn:schemas-microsoft-com:office:office" xmlns:r="http://schemas.openxmlformats.org/officeDocument/2006/relationships" xmlns:m="http://schemas.openxmlformats.org/officeDocument/2006/math" xmlns:v="urn:schemas-microsoft-com:vml" xmlns:wp14="http://schemas.microsoft.com/office/word/2010/wordprocessingDrawing" xmlns:wp="http://schemas.openxmlformats.org/drawingml/2006/wordprocessingDrawing" xmlns:w10="urn:schemas-microsoft-com:office:word" xmlns:w="http://schemas.openxmlformats.org/wordprocessingml/2006/main" xmlns:w14="http://schemas.microsoft.com/office/word/2010/wordml" xmlns:wpg="http://schemas.microsoft.com/office/word/2010/wordprocessingGroup" xmlns:wpi="http://schemas.microsoft.com/office/word/2010/wordprocessingInk" xmlns:wne="http://schemas.microsoft.com/office/word/2006/wordml" xmlns:wps="http://schemas.microsoft.com/office/word/2010/wordprocessingShape" mc:Ignorable="w14 wp14">
   <w:body>
     <w:p>
       <w:pPr>
@@ -35,7 +35,9 @@
           </w:placeholder>
           <w:text/>
         </w:sdtPr>
+        <w:sdtEndPr/>
         <w:sdtContent>
+          <w:proofErr w:type="spellStart"/>
           <w:r>
             <w:rPr>
               <w:sz w:val="24"/>
@@ -54,6 +56,7 @@
             </w:rPr>
             <w:t>ate</w:t>
           </w:r>
+          <w:proofErr w:type="spellEnd"/>
         </w:sdtContent>
       </w:sdt>
       <w:r>
@@ -85,7 +88,7 @@
           <w:noProof/>
           <w:sz w:val="24"/>
         </w:rPr>
-        <w:t>11/1/2009</w:t>
+        <w:t>1/5/2010</w:t>
       </w:r>
       <w:r>
         <w:rPr>
@@ -125,7 +128,7 @@
           <w:noProof/>
           <w:sz w:val="24"/>
         </w:rPr>
-        <w:t>Sunday, November 01, 2009</w:t>
+        <w:t>Tuesday, January 05, 2010</w:t>
       </w:r>
       <w:r>
         <w:rPr>
@@ -233,7 +236,7 @@
           <w:rtl/>
           <w:lang w:bidi="he-IL"/>
         </w:rPr>
-        <w:t>ד</w:t>
+        <w:t>ט</w:t>
       </w:r>
       <w:r>
         <w:rPr>
@@ -254,7 +257,7 @@
           <w:rtl/>
           <w:lang w:bidi="he-IL"/>
         </w:rPr>
-        <w:t>חשון</w:t>
+        <w:t>טבת</w:t>
       </w:r>
       <w:r>
         <w:rPr>
@@ -337,13 +340,16 @@
           </w:placeholder>
           <w:text/>
         </w:sdtPr>
+        <w:sdtEndPr/>
         <w:sdtContent>
+          <w:proofErr w:type="spellStart"/>
           <w:r>
             <w:rPr>
               <w:sz w:val="24"/>
             </w:rPr>
             <w:t>FullName</w:t>
           </w:r>
+          <w:proofErr w:type="spellEnd"/>
         </w:sdtContent>
       </w:sdt>
       <w:r>
@@ -372,8 +378,16 @@
         <w:rPr>
           <w:sz w:val="24"/>
         </w:rPr>
-        <w:t>On behalf of Rabbi Weinberger and the Shul, I would like to express our gratitude for your financial support and valued participation in our davening and learning. Through your generosity, support, and participation our Shul will continue to grow and thrive as a special place of Torah and Avodah</w:t>
-      </w:r>
+        <w:t xml:space="preserve">On behalf of Rabbi Weinberger and the Shul, I would like to express our gratitude for your financial support and valued participation in our davening and learning. Through your generosity, support, and participation our Shul will continue to grow and thrive as a special place of Torah and </w:t>
+      </w:r>
+      <w:proofErr w:type="spellStart"/>
+      <w:r>
+        <w:rPr>
+          <w:sz w:val="24"/>
+        </w:rPr>
+        <w:t>Avodah</w:t>
+      </w:r>
+      <w:proofErr w:type="spellEnd"/>
       <w:r>
         <w:rPr>
           <w:sz w:val="24"/>
@@ -381,300 +395,37 @@
         <w:t>.</w:t>
       </w:r>
     </w:p>
-    <w:tbl>
-      <w:tblPr>
-        <w:tblStyle w:val="MyTable"/>
-        <w:tblW w:w="6102" w:type="dxa"/>
-        <w:tblLook w:val="0440"/>
-      </w:tblPr>
-      <w:tblGrid>
-        <w:gridCol w:w="990"/>
-        <w:gridCol w:w="3131"/>
-        <w:gridCol w:w="1981"/>
-      </w:tblGrid>
-      <w:tr>
-        <w:tc>
-          <w:tcPr>
-            <w:tcW w:w="6102" w:type="dxa"/>
-            <w:gridSpan w:val="3"/>
-            <w:tcBorders>
-              <w:top w:val="nil"/>
-              <w:left w:val="nil"/>
-              <w:right w:val="nil"/>
-            </w:tcBorders>
-            <w:shd w:val="clear" w:color="auto" w:fill="FFFFFF" w:themeFill="background1"/>
-          </w:tcPr>
-          <w:p>
-            <w:pPr>
-              <w:pStyle w:val="NoSpacing"/>
-              <w:spacing w:before="240"/>
-              <w:jc w:val="center"/>
-              <w:rPr>
-                <w:b/>
-                <w:bCs/>
-                <w:color w:val="1F497D" w:themeColor="text2"/>
-                <w:sz w:val="28"/>
-                <w:szCs w:val="24"/>
-              </w:rPr>
-            </w:pPr>
-            <w:r>
-              <w:rPr>
-                <w:b/>
-                <w:bCs/>
-                <w:color w:val="1F497D" w:themeColor="text2"/>
-                <w:sz w:val="28"/>
-                <w:szCs w:val="24"/>
-              </w:rPr>
-              <w:t>Pledges</w:t>
-            </w:r>
-          </w:p>
-        </w:tc>
-      </w:tr>
-      <w:tr>
-        <w:trPr>
-          <w:cnfStyle w:val="000000010000"/>
-        </w:trPr>
-        <w:tc>
-          <w:tcPr>
-            <w:tcW w:w="990" w:type="dxa"/>
-          </w:tcPr>
-          <w:p>
-            <w:pPr>
-              <w:pStyle w:val="NoSpacing"/>
-              <w:ind w:left="-18"/>
-              <w:rPr>
-                <w:sz w:val="24"/>
-              </w:rPr>
-            </w:pPr>
-          </w:p>
-        </w:tc>
-        <w:tc>
-          <w:tcPr>
-            <w:tcW w:w="3131" w:type="dxa"/>
-          </w:tcPr>
-          <w:sdt>
-            <w:sdtPr>
-              <w:rPr>
-                <w:sz w:val="24"/>
-              </w:rPr>
-              <w:id w:val="98861809"/>
-              <w:placeholder>
-                <w:docPart w:val="2C2A6268B2A64916A5959561A14EA633"/>
-              </w:placeholder>
-            </w:sdtPr>
-            <w:sdtContent>
-              <w:p>
-                <w:pPr>
-                  <w:pStyle w:val="NoSpacing"/>
-                  <w:ind w:left="-18"/>
-                  <w:rPr>
-                    <w:sz w:val="24"/>
-                  </w:rPr>
-                </w:pPr>
-                <w:r>
-                  <w:rPr>
-                    <w:sz w:val="24"/>
-                  </w:rPr>
-                  <w:t>Pledge</w:t>
-                </w:r>
-                <w:r>
-                  <w:rPr>
-                    <w:sz w:val="24"/>
-                  </w:rPr>
-                  <w:t>Rows</w:t>
-                </w:r>
-              </w:p>
-            </w:sdtContent>
-          </w:sdt>
-        </w:tc>
-        <w:tc>
-          <w:tcPr>
-            <w:tcW w:w="1981" w:type="dxa"/>
-          </w:tcPr>
-          <w:p>
-            <w:pPr>
-              <w:pStyle w:val="NoSpacing"/>
-              <w:jc w:val="right"/>
-              <w:rPr>
-                <w:sz w:val="24"/>
-              </w:rPr>
-            </w:pPr>
-          </w:p>
-        </w:tc>
-      </w:tr>
-      <w:tr>
-        <w:tc>
-          <w:tcPr>
-            <w:tcW w:w="6102" w:type="dxa"/>
-            <w:gridSpan w:val="3"/>
-            <w:tcBorders>
-              <w:left w:val="nil"/>
-              <w:right w:val="nil"/>
-            </w:tcBorders>
-            <w:shd w:val="clear" w:color="auto" w:fill="FFFFFF" w:themeFill="background1"/>
-          </w:tcPr>
-          <w:p>
-            <w:pPr>
-              <w:pStyle w:val="NoSpacing"/>
-              <w:spacing w:before="240"/>
-              <w:jc w:val="center"/>
-              <w:rPr>
-                <w:b/>
-                <w:bCs/>
-                <w:color w:val="1F497D" w:themeColor="text2"/>
-                <w:sz w:val="28"/>
-                <w:szCs w:val="24"/>
-              </w:rPr>
-            </w:pPr>
-            <w:r>
-              <w:rPr>
-                <w:b/>
-                <w:bCs/>
-                <w:color w:val="1F497D" w:themeColor="text2"/>
-                <w:sz w:val="28"/>
-                <w:szCs w:val="24"/>
-              </w:rPr>
-              <w:t>Payments</w:t>
-            </w:r>
-          </w:p>
-        </w:tc>
-      </w:tr>
-      <w:tr>
-        <w:trPr>
-          <w:cnfStyle w:val="000000010000"/>
-        </w:trPr>
-        <w:tc>
-          <w:tcPr>
-            <w:tcW w:w="990" w:type="dxa"/>
-          </w:tcPr>
-          <w:p>
-            <w:pPr>
-              <w:pStyle w:val="NoSpacing"/>
-              <w:ind w:left="-18"/>
-              <w:rPr>
-                <w:sz w:val="24"/>
-              </w:rPr>
-            </w:pPr>
-          </w:p>
-        </w:tc>
-        <w:tc>
-          <w:tcPr>
-            <w:tcW w:w="3131" w:type="dxa"/>
-          </w:tcPr>
-          <w:sdt>
-            <w:sdtPr>
-              <w:rPr>
-                <w:sz w:val="24"/>
-              </w:rPr>
-              <w:id w:val="98861817"/>
-              <w:placeholder>
-                <w:docPart w:val="0F7B3D32E476456A9D69140C5D686A16"/>
-              </w:placeholder>
-            </w:sdtPr>
-            <w:sdtContent>
-              <w:p>
-                <w:pPr>
-                  <w:pStyle w:val="NoSpacing"/>
-                  <w:ind w:left="-18"/>
-                  <w:rPr>
-                    <w:sz w:val="24"/>
-                  </w:rPr>
-                </w:pPr>
-                <w:r>
-                  <w:rPr>
-                    <w:sz w:val="24"/>
-                  </w:rPr>
-                  <w:t>Payment</w:t>
-                </w:r>
-                <w:r>
-                  <w:rPr>
-                    <w:sz w:val="24"/>
-                  </w:rPr>
-                  <w:t>Rows</w:t>
-                </w:r>
-              </w:p>
-            </w:sdtContent>
-          </w:sdt>
-        </w:tc>
-        <w:tc>
-          <w:tcPr>
-            <w:tcW w:w="1981" w:type="dxa"/>
-          </w:tcPr>
-          <w:p>
-            <w:pPr>
-              <w:pStyle w:val="NoSpacing"/>
-              <w:jc w:val="right"/>
-              <w:rPr>
-                <w:sz w:val="24"/>
-              </w:rPr>
-            </w:pPr>
-          </w:p>
-        </w:tc>
-      </w:tr>
-      <w:tr>
-        <w:trPr>
-          <w:cnfStyle w:val="010000000000"/>
-        </w:trPr>
-        <w:tc>
-          <w:tcPr>
-            <w:tcW w:w="4121" w:type="dxa"/>
-            <w:gridSpan w:val="2"/>
-          </w:tcPr>
-          <w:p>
-            <w:pPr>
-              <w:pStyle w:val="NoSpacing"/>
-              <w:rPr>
-                <w:sz w:val="24"/>
-              </w:rPr>
-            </w:pPr>
-            <w:r>
-              <w:rPr>
-                <w:sz w:val="24"/>
-              </w:rPr>
-              <w:t>Your current dues are:</w:t>
-            </w:r>
-          </w:p>
-        </w:tc>
-        <w:tc>
-          <w:tcPr>
-            <w:tcW w:w="1981" w:type="dxa"/>
-          </w:tcPr>
-          <w:p>
-            <w:pPr>
-              <w:pStyle w:val="NoSpacing"/>
-              <w:jc w:val="right"/>
-              <w:rPr>
-                <w:sz w:val="24"/>
-              </w:rPr>
-            </w:pPr>
-            <w:sdt>
-              <w:sdtPr>
-                <w:rPr>
-                  <w:b/>
-                  <w:bCs/>
-                  <w:sz w:val="24"/>
-                </w:rPr>
-                <w:id w:val="98861837"/>
-                <w:placeholder>
-                  <w:docPart w:val="792A842EAC4F430780AFE102B8D61043"/>
-                </w:placeholder>
-                <w:text/>
-              </w:sdtPr>
-              <w:sdtContent>
-                <w:r>
-                  <w:rPr>
-                    <w:b/>
-                    <w:bCs/>
-                    <w:sz w:val="24"/>
-                  </w:rPr>
-                  <w:t>TotalDue</w:t>
-                </w:r>
-              </w:sdtContent>
-            </w:sdt>
-          </w:p>
-        </w:tc>
-      </w:tr>
-    </w:tbl>
+    <w:p>
+      <w:pPr>
+        <w:pStyle w:val="NoSpacing"/>
+        <w:rPr>
+          <w:sz w:val="24"/>
+        </w:rPr>
+      </w:pPr>
+    </w:p>
+    <w:bookmarkStart w:id="0" w:name="_GoBack" w:displacedByCustomXml="next"/>
+    <w:sdt>
+      <w:sdtPr>
+        <w:id w:val="2030839917"/>
+        <w:placeholder>
+          <w:docPart w:val="DefaultPlaceholder_1082065158"/>
+        </w:placeholder>
+        <w:text/>
+      </w:sdtPr>
+      <w:sdtEndPr/>
+      <w:sdtContent>
+        <w:p>
+          <w:pPr>
+            <w:pStyle w:val="NoSpacing"/>
+            <w:jc w:val="center"/>
+          </w:pPr>
+          <w:r>
+            <w:t>Table</w:t>
+          </w:r>
+        </w:p>
+      </w:sdtContent>
+    </w:sdt>
+    <w:bookmarkEnd w:id="0" w:displacedByCustomXml="prev"/>
     <w:p>
       <w:pPr>
         <w:pStyle w:val="NoSpacing"/>
@@ -738,6 +489,7 @@
           <w:sz w:val="24"/>
         </w:rPr>
       </w:pPr>
+      <w:proofErr w:type="gramStart"/>
       <w:r>
         <w:rPr>
           <w:rFonts w:asciiTheme="majorHAnsi" w:hAnsiTheme="majorHAnsi"/>
@@ -778,7 +530,15 @@
           <w:rFonts w:asciiTheme="majorHAnsi" w:hAnsiTheme="majorHAnsi" w:cs="Arial"/>
           <w:sz w:val="24"/>
         </w:rPr>
-        <w:t xml:space="preserve">. </w:t>
+        <w:t>.</w:t>
+      </w:r>
+      <w:proofErr w:type="gramEnd"/>
+      <w:r>
+        <w:rPr>
+          <w:rFonts w:asciiTheme="majorHAnsi" w:hAnsiTheme="majorHAnsi" w:cs="Arial"/>
+          <w:sz w:val="24"/>
+        </w:rPr>
+        <w:t xml:space="preserve"> </w:t>
       </w:r>
     </w:p>
     <w:p>
@@ -800,7 +560,7 @@
         </w:rPr>
         <w:t xml:space="preserve"> email </w:t>
       </w:r>
-      <w:hyperlink r:id="rId7" w:history="1">
+      <w:hyperlink r:id="rId8" w:history="1">
         <w:r>
           <w:rPr>
             <w:rStyle w:val="Hyperlink"/>
@@ -940,8 +700,8 @@
       </w:r>
     </w:p>
     <w:sectPr>
-      <w:headerReference w:type="default" r:id="rId8"/>
-      <w:footerReference w:type="default" r:id="rId9"/>
+      <w:headerReference w:type="default" r:id="rId9"/>
+      <w:footerReference w:type="default" r:id="rId10"/>
       <w:pgSz w:w="12240" w:h="15840"/>
       <w:pgMar w:top="2476" w:right="1440" w:bottom="1440" w:left="2880" w:header="720" w:footer="249" w:gutter="0"/>
       <w:cols w:space="720"/>
@@ -952,7 +712,7 @@
 </file>
 
 <file path=word/endnotes.xml><?xml version="1.0" encoding="utf-8"?>
-<w:endnotes xmlns:ve="http://schemas.openxmlformats.org/markup-compatibility/2006" xmlns:o="urn:schemas-microsoft-com:office:office" xmlns:r="http://schemas.openxmlformats.org/officeDocument/2006/relationships" xmlns:m="http://schemas.openxmlformats.org/officeDocument/2006/math" xmlns:v="urn:schemas-microsoft-com:vml" xmlns:wp="http://schemas.openxmlformats.org/drawingml/2006/wordprocessingDrawing" xmlns:w10="urn:schemas-microsoft-com:office:word" xmlns:w="http://schemas.openxmlformats.org/wordprocessingml/2006/main" xmlns:wne="http://schemas.microsoft.com/office/word/2006/wordml">
+<w:endnotes xmlns:wpc="http://schemas.microsoft.com/office/word/2010/wordprocessingCanvas" xmlns:mc="http://schemas.openxmlformats.org/markup-compatibility/2006" xmlns:o="urn:schemas-microsoft-com:office:office" xmlns:r="http://schemas.openxmlformats.org/officeDocument/2006/relationships" xmlns:m="http://schemas.openxmlformats.org/officeDocument/2006/math" xmlns:v="urn:schemas-microsoft-com:vml" xmlns:wp14="http://schemas.microsoft.com/office/word/2010/wordprocessingDrawing" xmlns:wp="http://schemas.openxmlformats.org/drawingml/2006/wordprocessingDrawing" xmlns:w10="urn:schemas-microsoft-com:office:word" xmlns:w="http://schemas.openxmlformats.org/wordprocessingml/2006/main" xmlns:w14="http://schemas.microsoft.com/office/word/2010/wordml" xmlns:wpg="http://schemas.microsoft.com/office/word/2010/wordprocessingGroup" xmlns:wpi="http://schemas.microsoft.com/office/word/2010/wordprocessingInk" xmlns:wne="http://schemas.microsoft.com/office/word/2006/wordml" xmlns:wps="http://schemas.microsoft.com/office/word/2010/wordprocessingShape" mc:Ignorable="w14 wp14">
   <w:endnote w:type="separator" w:id="-1">
     <w:p>
       <w:r>
@@ -971,7 +731,7 @@
 </file>
 
 <file path=word/footer1.xml><?xml version="1.0" encoding="utf-8"?>
-<w:ftr xmlns:ve="http://schemas.openxmlformats.org/markup-compatibility/2006" xmlns:o="urn:schemas-microsoft-com:office:office" xmlns:r="http://schemas.openxmlformats.org/officeDocument/2006/relationships" xmlns:m="http://schemas.openxmlformats.org/officeDocument/2006/math" xmlns:v="urn:schemas-microsoft-com:vml" xmlns:wp="http://schemas.openxmlformats.org/drawingml/2006/wordprocessingDrawing" xmlns:w10="urn:schemas-microsoft-com:office:word" xmlns:w="http://schemas.openxmlformats.org/wordprocessingml/2006/main" xmlns:wne="http://schemas.microsoft.com/office/word/2006/wordml">
+<w:ftr xmlns:wpc="http://schemas.microsoft.com/office/word/2010/wordprocessingCanvas" xmlns:mc="http://schemas.openxmlformats.org/markup-compatibility/2006" xmlns:o="urn:schemas-microsoft-com:office:office" xmlns:r="http://schemas.openxmlformats.org/officeDocument/2006/relationships" xmlns:m="http://schemas.openxmlformats.org/officeDocument/2006/math" xmlns:v="urn:schemas-microsoft-com:vml" xmlns:wp14="http://schemas.microsoft.com/office/word/2010/wordprocessingDrawing" xmlns:wp="http://schemas.openxmlformats.org/drawingml/2006/wordprocessingDrawing" xmlns:w10="urn:schemas-microsoft-com:office:word" xmlns:w="http://schemas.openxmlformats.org/wordprocessingml/2006/main" xmlns:w14="http://schemas.microsoft.com/office/word/2010/wordml" xmlns:wpg="http://schemas.microsoft.com/office/word/2010/wordprocessingGroup" xmlns:wpi="http://schemas.microsoft.com/office/word/2010/wordprocessingInk" xmlns:wne="http://schemas.microsoft.com/office/word/2006/wordml" xmlns:wps="http://schemas.microsoft.com/office/word/2010/wordprocessingShape" mc:Ignorable="w14 wp14">
   <w:p>
     <w:pPr>
       <w:pStyle w:val="Footer"/>
@@ -997,7 +757,7 @@
 </file>
 
 <file path=word/footnotes.xml><?xml version="1.0" encoding="utf-8"?>
-<w:footnotes xmlns:ve="http://schemas.openxmlformats.org/markup-compatibility/2006" xmlns:o="urn:schemas-microsoft-com:office:office" xmlns:r="http://schemas.openxmlformats.org/officeDocument/2006/relationships" xmlns:m="http://schemas.openxmlformats.org/officeDocument/2006/math" xmlns:v="urn:schemas-microsoft-com:vml" xmlns:wp="http://schemas.openxmlformats.org/drawingml/2006/wordprocessingDrawing" xmlns:w10="urn:schemas-microsoft-com:office:word" xmlns:w="http://schemas.openxmlformats.org/wordprocessingml/2006/main" xmlns:wne="http://schemas.microsoft.com/office/word/2006/wordml">
+<w:footnotes xmlns:wpc="http://schemas.microsoft.com/office/word/2010/wordprocessingCanvas" xmlns:mc="http://schemas.openxmlformats.org/markup-compatibility/2006" xmlns:o="urn:schemas-microsoft-com:office:office" xmlns:r="http://schemas.openxmlformats.org/officeDocument/2006/relationships" xmlns:m="http://schemas.openxmlformats.org/officeDocument/2006/math" xmlns:v="urn:schemas-microsoft-com:vml" xmlns:wp14="http://schemas.microsoft.com/office/word/2010/wordprocessingDrawing" xmlns:wp="http://schemas.openxmlformats.org/drawingml/2006/wordprocessingDrawing" xmlns:w10="urn:schemas-microsoft-com:office:word" xmlns:w="http://schemas.openxmlformats.org/wordprocessingml/2006/main" xmlns:w14="http://schemas.microsoft.com/office/word/2010/wordml" xmlns:wpg="http://schemas.microsoft.com/office/word/2010/wordprocessingGroup" xmlns:wpi="http://schemas.microsoft.com/office/word/2010/wordprocessingInk" xmlns:wne="http://schemas.microsoft.com/office/word/2006/wordml" xmlns:wps="http://schemas.microsoft.com/office/word/2010/wordprocessingShape" mc:Ignorable="w14 wp14">
   <w:footnote w:type="separator" w:id="-1">
     <w:p>
       <w:r>
@@ -1016,7 +776,7 @@
 </file>
 
 <file path=word/header1.xml><?xml version="1.0" encoding="utf-8"?>
-<w:hdr xmlns:ve="http://schemas.openxmlformats.org/markup-compatibility/2006" xmlns:o="urn:schemas-microsoft-com:office:office" xmlns:r="http://schemas.openxmlformats.org/officeDocument/2006/relationships" xmlns:m="http://schemas.openxmlformats.org/officeDocument/2006/math" xmlns:v="urn:schemas-microsoft-com:vml" xmlns:wp="http://schemas.openxmlformats.org/drawingml/2006/wordprocessingDrawing" xmlns:w10="urn:schemas-microsoft-com:office:word" xmlns:w="http://schemas.openxmlformats.org/wordprocessingml/2006/main" xmlns:wne="http://schemas.microsoft.com/office/word/2006/wordml">
+<w:hdr xmlns:wpc="http://schemas.microsoft.com/office/word/2010/wordprocessingCanvas" xmlns:mc="http://schemas.openxmlformats.org/markup-compatibility/2006" xmlns:o="urn:schemas-microsoft-com:office:office" xmlns:r="http://schemas.openxmlformats.org/officeDocument/2006/relationships" xmlns:m="http://schemas.openxmlformats.org/officeDocument/2006/math" xmlns:v="urn:schemas-microsoft-com:vml" xmlns:wp14="http://schemas.microsoft.com/office/word/2010/wordprocessingDrawing" xmlns:wp="http://schemas.openxmlformats.org/drawingml/2006/wordprocessingDrawing" xmlns:w10="urn:schemas-microsoft-com:office:word" xmlns:w="http://schemas.openxmlformats.org/wordprocessingml/2006/main" xmlns:w14="http://schemas.microsoft.com/office/word/2010/wordml" xmlns:wpg="http://schemas.microsoft.com/office/word/2010/wordprocessingGroup" xmlns:wpi="http://schemas.microsoft.com/office/word/2010/wordprocessingInk" xmlns:wne="http://schemas.microsoft.com/office/word/2006/wordml" xmlns:wps="http://schemas.microsoft.com/office/word/2010/wordprocessingShape" mc:Ignorable="w14 wp14">
   <w:p>
     <w:pPr>
       <w:spacing w:after="0" w:line="240" w:lineRule="auto"/>
@@ -1085,13 +845,23 @@
                   </w:rPr>
                   <w:t xml:space="preserve">Rav </w:t>
                 </w:r>
+                <w:proofErr w:type="spellStart"/>
                 <w:r>
                   <w:rPr>
                     <w:rFonts w:ascii="Garamond" w:hAnsi="Garamond"/>
                     <w:sz w:val="28"/>
                     <w:szCs w:val="24"/>
                   </w:rPr>
-                  <w:t>Schachne Weinberger</w:t>
+                  <w:t>Schachne</w:t>
+                </w:r>
+                <w:proofErr w:type="spellEnd"/>
+                <w:r>
+                  <w:rPr>
+                    <w:rFonts w:ascii="Garamond" w:hAnsi="Garamond"/>
+                    <w:sz w:val="28"/>
+                    <w:szCs w:val="24"/>
+                  </w:rPr>
+                  <w:t xml:space="preserve"> Weinberger</w:t>
                 </w:r>
               </w:p>
               <w:p>
@@ -1141,8 +911,18 @@
                     <w:sz w:val="28"/>
                     <w:szCs w:val="24"/>
                   </w:rPr>
-                  <w:t>Jonathan Ehrman</w:t>
+                  <w:t xml:space="preserve">Jonathan </w:t>
                 </w:r>
+                <w:proofErr w:type="spellStart"/>
+                <w:r>
+                  <w:rPr>
+                    <w:rFonts w:ascii="Garamond" w:hAnsi="Garamond"/>
+                    <w:sz w:val="28"/>
+                    <w:szCs w:val="24"/>
+                  </w:rPr>
+                  <w:t>Ehrman</w:t>
+                </w:r>
+                <w:proofErr w:type="spellEnd"/>
               </w:p>
               <w:p>
                 <w:pPr>
@@ -1154,14 +934,34 @@
                     <w:szCs w:val="24"/>
                   </w:rPr>
                 </w:pPr>
+                <w:proofErr w:type="spellStart"/>
                 <w:r>
                   <w:rPr>
                     <w:rFonts w:ascii="Garamond" w:hAnsi="Garamond"/>
                     <w:sz w:val="28"/>
                     <w:szCs w:val="24"/>
                   </w:rPr>
-                  <w:t>Avrohom Krull</w:t>
+                  <w:t>Avrohom</w:t>
                 </w:r>
+                <w:proofErr w:type="spellEnd"/>
+                <w:r>
+                  <w:rPr>
+                    <w:rFonts w:ascii="Garamond" w:hAnsi="Garamond"/>
+                    <w:sz w:val="28"/>
+                    <w:szCs w:val="24"/>
+                  </w:rPr>
+                  <w:t xml:space="preserve"> </w:t>
+                </w:r>
+                <w:proofErr w:type="spellStart"/>
+                <w:r>
+                  <w:rPr>
+                    <w:rFonts w:ascii="Garamond" w:hAnsi="Garamond"/>
+                    <w:sz w:val="28"/>
+                    <w:szCs w:val="24"/>
+                  </w:rPr>
+                  <w:t>Krull</w:t>
+                </w:r>
+                <w:proofErr w:type="spellEnd"/>
               </w:p>
               <w:p>
                 <w:pPr>
@@ -1282,7 +1082,7 @@
         <w:lang w:bidi="he-IL"/>
       </w:rPr>
       <w:drawing>
-        <wp:inline distT="0" distB="0" distL="0" distR="0">
+        <wp:inline distT="0" distB="0" distL="0" distR="0" wp14:editId="2B81227A">
           <wp:extent cx="1800225" cy="914400"/>
           <wp:effectExtent l="0" t="0" r="9525" b="0"/>
           <wp:docPr id="5" name="Picture 5" descr="Torah for shul full"/>
@@ -1337,7 +1137,7 @@
 </file>
 
 <file path=word/styles.xml><?xml version="1.0" encoding="utf-8"?>
-<w:styles xmlns:r="http://schemas.openxmlformats.org/officeDocument/2006/relationships" xmlns:w="http://schemas.openxmlformats.org/wordprocessingml/2006/main">
+<w:styles xmlns:mc="http://schemas.openxmlformats.org/markup-compatibility/2006" xmlns:r="http://schemas.openxmlformats.org/officeDocument/2006/relationships" xmlns:w="http://schemas.openxmlformats.org/wordprocessingml/2006/main" xmlns:w14="http://schemas.microsoft.com/office/word/2010/wordml" mc:Ignorable="w14">
   <w:docDefaults>
     <w:rPrDefault>
       <w:rPr>
@@ -1604,7 +1404,7 @@
       <w:rFonts w:asciiTheme="majorHAnsi" w:eastAsiaTheme="majorEastAsia" w:hAnsiTheme="majorHAnsi" w:cstheme="majorBidi"/>
       <w:b/>
       <w:bCs/>
-      <w:color w:val="7F7F7F" w:themeColor="text1" w:themeTint="80"/>
+      <w:color w:val="808080" w:themeColor="text1" w:themeTint="80"/>
     </w:rPr>
   </w:style>
   <w:style w:type="paragraph" w:styleId="Heading6">
@@ -1627,7 +1427,7 @@
       <w:bCs/>
       <w:i/>
       <w:iCs/>
-      <w:color w:val="7F7F7F" w:themeColor="text1" w:themeTint="80"/>
+      <w:color w:val="808080" w:themeColor="text1" w:themeTint="80"/>
     </w:rPr>
   </w:style>
   <w:style w:type="paragraph" w:styleId="Heading7">
@@ -1704,7 +1504,6 @@
     <w:uiPriority w:val="99"/>
     <w:semiHidden/>
     <w:unhideWhenUsed/>
-    <w:qFormat/>
     <w:tblPr>
       <w:tblInd w:w="0" w:type="dxa"/>
       <w:tblCellMar>
@@ -1832,7 +1631,7 @@
       <w:rFonts w:asciiTheme="majorHAnsi" w:eastAsiaTheme="majorEastAsia" w:hAnsiTheme="majorHAnsi" w:cstheme="majorBidi"/>
       <w:b/>
       <w:bCs/>
-      <w:color w:val="7F7F7F" w:themeColor="text1" w:themeTint="80"/>
+      <w:color w:val="808080" w:themeColor="text1" w:themeTint="80"/>
     </w:rPr>
   </w:style>
   <w:style w:type="character" w:customStyle="1" w:styleId="Heading6Char">
@@ -1848,7 +1647,7 @@
       <w:bCs/>
       <w:i/>
       <w:iCs/>
-      <w:color w:val="7F7F7F" w:themeColor="text1" w:themeTint="80"/>
+      <w:color w:val="808080" w:themeColor="text1" w:themeTint="80"/>
     </w:rPr>
   </w:style>
   <w:style w:type="character" w:customStyle="1" w:styleId="Heading7Char">
@@ -2223,7 +2022,7 @@
       <w:spacing w:after="0" w:line="240" w:lineRule="auto"/>
     </w:pPr>
     <w:rPr>
-      <w:color w:val="31849B" w:themeColor="accent5" w:themeShade="BF"/>
+      <w:color w:val="31859C" w:themeColor="accent5" w:themeShade="BF"/>
     </w:rPr>
     <w:tblPr>
       <w:tblStyleRowBandSize w:val="1"/>
@@ -2366,15 +2165,205 @@
           <w:top w:val="single" w:sz="2" w:space="0" w:color="1F497D" w:themeColor="text2"/>
           <w:bottom w:val="single" w:sz="2" w:space="0" w:color="1F497D" w:themeColor="text2"/>
         </w:tcBorders>
-        <w:shd w:val="clear" w:color="auto" w:fill="DBE5F1" w:themeFill="accent1" w:themeFillTint="33"/>
+        <w:shd w:val="clear" w:color="auto" w:fill="DCE6F2" w:themeFill="accent1" w:themeFillTint="33"/>
       </w:tcPr>
     </w:tblStylePr>
+  </w:style>
+</w:styles>
+</file>
+
+<file path=word/stylesWithEffects.xml><?xml version="1.0" encoding="utf-8"?>
+<w:styles xmlns:wpc="http://schemas.microsoft.com/office/word/2010/wordprocessingCanvas" xmlns:mc="http://schemas.openxmlformats.org/markup-compatibility/2006" xmlns:o="urn:schemas-microsoft-com:office:office" xmlns:r="http://schemas.openxmlformats.org/officeDocument/2006/relationships" xmlns:m="http://schemas.openxmlformats.org/officeDocument/2006/math" xmlns:v="urn:schemas-microsoft-com:vml" xmlns:wp14="http://schemas.microsoft.com/office/word/2010/wordprocessingDrawing" xmlns:wp="http://schemas.openxmlformats.org/drawingml/2006/wordprocessingDrawing" xmlns:w10="urn:schemas-microsoft-com:office:word" xmlns:w="http://schemas.openxmlformats.org/wordprocessingml/2006/main" xmlns:w14="http://schemas.microsoft.com/office/word/2010/wordml" xmlns:wpg="http://schemas.microsoft.com/office/word/2010/wordprocessingGroup" xmlns:wpi="http://schemas.microsoft.com/office/word/2010/wordprocessingInk" xmlns:wne="http://schemas.microsoft.com/office/word/2006/wordml" xmlns:wps="http://schemas.microsoft.com/office/word/2010/wordprocessingShape" mc:Ignorable="w14 wp14">
+  <w:docDefaults>
+    <w:rPrDefault>
+      <w:rPr>
+        <w:rFonts w:asciiTheme="minorHAnsi" w:eastAsiaTheme="minorEastAsia" w:hAnsiTheme="minorHAnsi" w:cstheme="minorBidi"/>
+        <w:sz w:val="22"/>
+        <w:szCs w:val="22"/>
+        <w:lang w:val="en-US" w:eastAsia="en-US" w:bidi="he-IL"/>
+      </w:rPr>
+    </w:rPrDefault>
+    <w:pPrDefault>
+      <w:pPr>
+        <w:spacing w:after="200" w:line="276" w:lineRule="auto"/>
+      </w:pPr>
+    </w:pPrDefault>
+  </w:docDefaults>
+  <w:latentStyles w:defLockedState="0" w:defUIPriority="99" w:defSemiHidden="1" w:defUnhideWhenUsed="1" w:defQFormat="0" w:count="267">
+    <w:lsdException w:name="Normal" w:semiHidden="0" w:uiPriority="0" w:unhideWhenUsed="0" w:qFormat="1"/>
+    <w:lsdException w:name="heading 1" w:semiHidden="0" w:uiPriority="9" w:unhideWhenUsed="0" w:qFormat="1"/>
+    <w:lsdException w:name="heading 2" w:uiPriority="9" w:qFormat="1"/>
+    <w:lsdException w:name="heading 3" w:uiPriority="9" w:qFormat="1"/>
+    <w:lsdException w:name="heading 4" w:uiPriority="9" w:qFormat="1"/>
+    <w:lsdException w:name="heading 5" w:uiPriority="9" w:qFormat="1"/>
+    <w:lsdException w:name="heading 6" w:uiPriority="9" w:qFormat="1"/>
+    <w:lsdException w:name="heading 7" w:uiPriority="9" w:qFormat="1"/>
+    <w:lsdException w:name="heading 8" w:uiPriority="9" w:qFormat="1"/>
+    <w:lsdException w:name="heading 9" w:uiPriority="9" w:qFormat="1"/>
+    <w:lsdException w:name="toc 1" w:uiPriority="39"/>
+    <w:lsdException w:name="toc 2" w:uiPriority="39"/>
+    <w:lsdException w:name="toc 3" w:uiPriority="39"/>
+    <w:lsdException w:name="toc 4" w:uiPriority="39"/>
+    <w:lsdException w:name="toc 5" w:uiPriority="39"/>
+    <w:lsdException w:name="toc 6" w:uiPriority="39"/>
+    <w:lsdException w:name="toc 7" w:uiPriority="39"/>
+    <w:lsdException w:name="toc 8" w:uiPriority="39"/>
+    <w:lsdException w:name="toc 9" w:uiPriority="39"/>
+    <w:lsdException w:name="caption" w:uiPriority="35" w:qFormat="1"/>
+    <w:lsdException w:name="Title" w:semiHidden="0" w:uiPriority="10" w:unhideWhenUsed="0" w:qFormat="1"/>
+    <w:lsdException w:name="Default Paragraph Font" w:uiPriority="1"/>
+    <w:lsdException w:name="Subtitle" w:semiHidden="0" w:uiPriority="11" w:unhideWhenUsed="0" w:qFormat="1"/>
+    <w:lsdException w:name="Strong" w:semiHidden="0" w:uiPriority="22" w:unhideWhenUsed="0" w:qFormat="1"/>
+    <w:lsdException w:name="Emphasis" w:semiHidden="0" w:uiPriority="20" w:unhideWhenUsed="0" w:qFormat="1"/>
+    <w:lsdException w:name="Table Grid" w:semiHidden="0" w:uiPriority="59" w:unhideWhenUsed="0"/>
+    <w:lsdException w:name="Placeholder Text" w:unhideWhenUsed="0"/>
+    <w:lsdException w:name="No Spacing" w:semiHidden="0" w:uiPriority="1" w:unhideWhenUsed="0" w:qFormat="1"/>
+    <w:lsdException w:name="Light Shading" w:semiHidden="0" w:uiPriority="60" w:unhideWhenUsed="0"/>
+    <w:lsdException w:name="Light List" w:semiHidden="0" w:uiPriority="61" w:unhideWhenUsed="0"/>
+    <w:lsdException w:name="Light Grid" w:semiHidden="0" w:uiPriority="62" w:unhideWhenUsed="0"/>
+    <w:lsdException w:name="Medium Shading 1" w:semiHidden="0" w:uiPriority="63" w:unhideWhenUsed="0"/>
+    <w:lsdException w:name="Medium Shading 2" w:semiHidden="0" w:uiPriority="64" w:unhideWhenUsed="0"/>
+    <w:lsdException w:name="Medium List 1" w:semiHidden="0" w:uiPriority="65" w:unhideWhenUsed="0"/>
+    <w:lsdException w:name="Medium List 2" w:semiHidden="0" w:uiPriority="66" w:unhideWhenUsed="0"/>
+    <w:lsdException w:name="Medium Grid 1" w:semiHidden="0" w:uiPriority="67" w:unhideWhenUsed="0"/>
+    <w:lsdException w:name="Medium Grid 2" w:semiHidden="0" w:uiPriority="68" w:unhideWhenUsed="0"/>
+    <w:lsdException w:name="Medium Grid 3" w:semiHidden="0" w:uiPriority="69" w:unhideWhenUsed="0"/>
+    <w:lsdException w:name="Dark List" w:semiHidden="0" w:uiPriority="70" w:unhideWhenUsed="0"/>
+    <w:lsdException w:name="Colorful Shading" w:semiHidden="0" w:uiPriority="71" w:unhideWhenUsed="0"/>
+    <w:lsdException w:name="Colorful List" w:semiHidden="0" w:uiPriority="72" w:unhideWhenUsed="0"/>
+    <w:lsdException w:name="Colorful Grid" w:semiHidden="0" w:uiPriority="73" w:unhideWhenUsed="0"/>
+    <w:lsdException w:name="Light Shading Accent 1" w:semiHidden="0" w:uiPriority="60" w:unhideWhenUsed="0"/>
+    <w:lsdException w:name="Light List Accent 1" w:semiHidden="0" w:uiPriority="61" w:unhideWhenUsed="0"/>
+    <w:lsdException w:name="Light Grid Accent 1" w:semiHidden="0" w:uiPriority="62" w:unhideWhenUsed="0"/>
+    <w:lsdException w:name="Medium Shading 1 Accent 1" w:semiHidden="0" w:uiPriority="63" w:unhideWhenUsed="0"/>
+    <w:lsdException w:name="Medium Shading 2 Accent 1" w:semiHidden="0" w:uiPriority="64" w:unhideWhenUsed="0"/>
+    <w:lsdException w:name="Medium List 1 Accent 1" w:semiHidden="0" w:uiPriority="65" w:unhideWhenUsed="0"/>
+    <w:lsdException w:name="Revision" w:unhideWhenUsed="0"/>
+    <w:lsdException w:name="List Paragraph" w:semiHidden="0" w:uiPriority="34" w:unhideWhenUsed="0" w:qFormat="1"/>
+    <w:lsdException w:name="Quote" w:semiHidden="0" w:uiPriority="29" w:unhideWhenUsed="0" w:qFormat="1"/>
+    <w:lsdException w:name="Intense Quote" w:semiHidden="0" w:uiPriority="30" w:unhideWhenUsed="0" w:qFormat="1"/>
+    <w:lsdException w:name="Medium List 2 Accent 1" w:semiHidden="0" w:uiPriority="66" w:unhideWhenUsed="0"/>
+    <w:lsdException w:name="Medium Grid 1 Accent 1" w:semiHidden="0" w:uiPriority="67" w:unhideWhenUsed="0"/>
+    <w:lsdException w:name="Medium Grid 2 Accent 1" w:semiHidden="0" w:uiPriority="68" w:unhideWhenUsed="0"/>
+    <w:lsdException w:name="Medium Grid 3 Accent 1" w:semiHidden="0" w:uiPriority="69" w:unhideWhenUsed="0"/>
+    <w:lsdException w:name="Dark List Accent 1" w:semiHidden="0" w:uiPriority="70" w:unhideWhenUsed="0"/>
+    <w:lsdException w:name="Colorful Shading Accent 1" w:semiHidden="0" w:uiPriority="71" w:unhideWhenUsed="0"/>
+    <w:lsdException w:name="Colorful List Accent 1" w:semiHidden="0" w:uiPriority="72" w:unhideWhenUsed="0"/>
+    <w:lsdException w:name="Colorful Grid Accent 1" w:semiHidden="0" w:uiPriority="73" w:unhideWhenUsed="0"/>
+    <w:lsdException w:name="Light Shading Accent 2" w:semiHidden="0" w:uiPriority="60" w:unhideWhenUsed="0"/>
+    <w:lsdException w:name="Light List Accent 2" w:semiHidden="0" w:uiPriority="61" w:unhideWhenUsed="0"/>
+    <w:lsdException w:name="Light Grid Accent 2" w:semiHidden="0" w:uiPriority="62" w:unhideWhenUsed="0"/>
+    <w:lsdException w:name="Medium Shading 1 Accent 2" w:semiHidden="0" w:uiPriority="63" w:unhideWhenUsed="0"/>
+    <w:lsdException w:name="Medium Shading 2 Accent 2" w:semiHidden="0" w:uiPriority="64" w:unhideWhenUsed="0"/>
+    <w:lsdException w:name="Medium List 1 Accent 2" w:semiHidden="0" w:uiPriority="65" w:unhideWhenUsed="0"/>
+    <w:lsdException w:name="Medium List 2 Accent 2" w:semiHidden="0" w:uiPriority="66" w:unhideWhenUsed="0"/>
+    <w:lsdException w:name="Medium Grid 1 Accent 2" w:semiHidden="0" w:uiPriority="67" w:unhideWhenUsed="0"/>
+    <w:lsdException w:name="Medium Grid 2 Accent 2" w:semiHidden="0" w:uiPriority="68" w:unhideWhenUsed="0"/>
+    <w:lsdException w:name="Medium Grid 3 Accent 2" w:semiHidden="0" w:uiPriority="69" w:unhideWhenUsed="0"/>
+    <w:lsdException w:name="Dark List Accent 2" w:semiHidden="0" w:uiPriority="70" w:unhideWhenUsed="0"/>
+    <w:lsdException w:name="Colorful Shading Accent 2" w:semiHidden="0" w:uiPriority="71" w:unhideWhenUsed="0"/>
+    <w:lsdException w:name="Colorful List Accent 2" w:semiHidden="0" w:uiPriority="72" w:unhideWhenUsed="0"/>
+    <w:lsdException w:name="Colorful Grid Accent 2" w:semiHidden="0" w:uiPriority="73" w:unhideWhenUsed="0"/>
+    <w:lsdException w:name="Light Shading Accent 3" w:semiHidden="0" w:uiPriority="60" w:unhideWhenUsed="0"/>
+    <w:lsdException w:name="Light List Accent 3" w:semiHidden="0" w:uiPriority="61" w:unhideWhenUsed="0"/>
+    <w:lsdException w:name="Light Grid Accent 3" w:semiHidden="0" w:uiPriority="62" w:unhideWhenUsed="0"/>
+    <w:lsdException w:name="Medium Shading 1 Accent 3" w:semiHidden="0" w:uiPriority="63" w:unhideWhenUsed="0"/>
+    <w:lsdException w:name="Medium Shading 2 Accent 3" w:semiHidden="0" w:uiPriority="64" w:unhideWhenUsed="0"/>
+    <w:lsdException w:name="Medium List 1 Accent 3" w:semiHidden="0" w:uiPriority="65" w:unhideWhenUsed="0"/>
+    <w:lsdException w:name="Medium List 2 Accent 3" w:semiHidden="0" w:uiPriority="66" w:unhideWhenUsed="0"/>
+    <w:lsdException w:name="Medium Grid 1 Accent 3" w:semiHidden="0" w:uiPriority="67" w:unhideWhenUsed="0"/>
+    <w:lsdException w:name="Medium Grid 2 Accent 3" w:semiHidden="0" w:uiPriority="68" w:unhideWhenUsed="0"/>
+    <w:lsdException w:name="Medium Grid 3 Accent 3" w:semiHidden="0" w:uiPriority="69" w:unhideWhenUsed="0"/>
+    <w:lsdException w:name="Dark List Accent 3" w:semiHidden="0" w:uiPriority="70" w:unhideWhenUsed="0"/>
+    <w:lsdException w:name="Colorful Shading Accent 3" w:semiHidden="0" w:uiPriority="71" w:unhideWhenUsed="0"/>
+    <w:lsdException w:name="Colorful List Accent 3" w:semiHidden="0" w:uiPriority="72" w:unhideWhenUsed="0"/>
+    <w:lsdException w:name="Colorful Grid Accent 3" w:semiHidden="0" w:uiPriority="73" w:unhideWhenUsed="0"/>
+    <w:lsdException w:name="Light Shading Accent 4" w:semiHidden="0" w:uiPriority="60" w:unhideWhenUsed="0"/>
+    <w:lsdException w:name="Light List Accent 4" w:semiHidden="0" w:uiPriority="61" w:unhideWhenUsed="0"/>
+    <w:lsdException w:name="Light Grid Accent 4" w:semiHidden="0" w:uiPriority="62" w:unhideWhenUsed="0"/>
+    <w:lsdException w:name="Medium Shading 1 Accent 4" w:semiHidden="0" w:uiPriority="63" w:unhideWhenUsed="0"/>
+    <w:lsdException w:name="Medium Shading 2 Accent 4" w:semiHidden="0" w:uiPriority="64" w:unhideWhenUsed="0"/>
+    <w:lsdException w:name="Medium List 1 Accent 4" w:semiHidden="0" w:uiPriority="65" w:unhideWhenUsed="0"/>
+    <w:lsdException w:name="Medium List 2 Accent 4" w:semiHidden="0" w:uiPriority="66" w:unhideWhenUsed="0"/>
+    <w:lsdException w:name="Medium Grid 1 Accent 4" w:semiHidden="0" w:uiPriority="67" w:unhideWhenUsed="0"/>
+    <w:lsdException w:name="Medium Grid 2 Accent 4" w:semiHidden="0" w:uiPriority="68" w:unhideWhenUsed="0"/>
+    <w:lsdException w:name="Medium Grid 3 Accent 4" w:semiHidden="0" w:uiPriority="69" w:unhideWhenUsed="0"/>
+    <w:lsdException w:name="Dark List Accent 4" w:semiHidden="0" w:uiPriority="70" w:unhideWhenUsed="0"/>
+    <w:lsdException w:name="Colorful Shading Accent 4" w:semiHidden="0" w:uiPriority="71" w:unhideWhenUsed="0"/>
+    <w:lsdException w:name="Colorful List Accent 4" w:semiHidden="0" w:uiPriority="72" w:unhideWhenUsed="0"/>
+    <w:lsdException w:name="Colorful Grid Accent 4" w:semiHidden="0" w:uiPriority="73" w:unhideWhenUsed="0"/>
+    <w:lsdException w:name="Light Shading Accent 5" w:semiHidden="0" w:uiPriority="60" w:unhideWhenUsed="0"/>
+    <w:lsdException w:name="Light List Accent 5" w:semiHidden="0" w:uiPriority="61" w:unhideWhenUsed="0"/>
+    <w:lsdException w:name="Light Grid Accent 5" w:semiHidden="0" w:uiPriority="62" w:unhideWhenUsed="0"/>
+    <w:lsdException w:name="Medium Shading 1 Accent 5" w:semiHidden="0" w:uiPriority="63" w:unhideWhenUsed="0"/>
+    <w:lsdException w:name="Medium Shading 2 Accent 5" w:semiHidden="0" w:uiPriority="64" w:unhideWhenUsed="0"/>
+    <w:lsdException w:name="Medium List 1 Accent 5" w:semiHidden="0" w:uiPriority="65" w:unhideWhenUsed="0"/>
+    <w:lsdException w:name="Medium List 2 Accent 5" w:semiHidden="0" w:uiPriority="66" w:unhideWhenUsed="0"/>
+    <w:lsdException w:name="Medium Grid 1 Accent 5" w:semiHidden="0" w:uiPriority="67" w:unhideWhenUsed="0"/>
+    <w:lsdException w:name="Medium Grid 2 Accent 5" w:semiHidden="0" w:uiPriority="68" w:unhideWhenUsed="0"/>
+    <w:lsdException w:name="Medium Grid 3 Accent 5" w:semiHidden="0" w:uiPriority="69" w:unhideWhenUsed="0"/>
+    <w:lsdException w:name="Dark List Accent 5" w:semiHidden="0" w:uiPriority="70" w:unhideWhenUsed="0"/>
+    <w:lsdException w:name="Colorful Shading Accent 5" w:semiHidden="0" w:uiPriority="71" w:unhideWhenUsed="0"/>
+    <w:lsdException w:name="Colorful List Accent 5" w:semiHidden="0" w:uiPriority="72" w:unhideWhenUsed="0"/>
+    <w:lsdException w:name="Colorful Grid Accent 5" w:semiHidden="0" w:uiPriority="73" w:unhideWhenUsed="0"/>
+    <w:lsdException w:name="Light Shading Accent 6" w:semiHidden="0" w:uiPriority="60" w:unhideWhenUsed="0"/>
+    <w:lsdException w:name="Light List Accent 6" w:semiHidden="0" w:uiPriority="61" w:unhideWhenUsed="0"/>
+    <w:lsdException w:name="Light Grid Accent 6" w:semiHidden="0" w:uiPriority="62" w:unhideWhenUsed="0"/>
+    <w:lsdException w:name="Medium Shading 1 Accent 6" w:semiHidden="0" w:uiPriority="63" w:unhideWhenUsed="0"/>
+    <w:lsdException w:name="Medium Shading 2 Accent 6" w:semiHidden="0" w:uiPriority="64" w:unhideWhenUsed="0"/>
+    <w:lsdException w:name="Medium List 1 Accent 6" w:semiHidden="0" w:uiPriority="65" w:unhideWhenUsed="0"/>
+    <w:lsdException w:name="Medium List 2 Accent 6" w:semiHidden="0" w:uiPriority="66" w:unhideWhenUsed="0"/>
+    <w:lsdException w:name="Medium Grid 1 Accent 6" w:semiHidden="0" w:uiPriority="67" w:unhideWhenUsed="0"/>
+    <w:lsdException w:name="Medium Grid 2 Accent 6" w:semiHidden="0" w:uiPriority="68" w:unhideWhenUsed="0"/>
+    <w:lsdException w:name="Medium Grid 3 Accent 6" w:semiHidden="0" w:uiPriority="69" w:unhideWhenUsed="0"/>
+    <w:lsdException w:name="Dark List Accent 6" w:semiHidden="0" w:uiPriority="70" w:unhideWhenUsed="0"/>
+    <w:lsdException w:name="Colorful Shading Accent 6" w:semiHidden="0" w:uiPriority="71" w:unhideWhenUsed="0"/>
+    <w:lsdException w:name="Colorful List Accent 6" w:semiHidden="0" w:uiPriority="72" w:unhideWhenUsed="0"/>
+    <w:lsdException w:name="Colorful Grid Accent 6" w:semiHidden="0" w:uiPriority="73" w:unhideWhenUsed="0"/>
+    <w:lsdException w:name="Subtle Emphasis" w:semiHidden="0" w:uiPriority="19" w:unhideWhenUsed="0" w:qFormat="1"/>
+    <w:lsdException w:name="Intense Emphasis" w:semiHidden="0" w:uiPriority="21" w:unhideWhenUsed="0" w:qFormat="1"/>
+    <w:lsdException w:name="Subtle Reference" w:semiHidden="0" w:uiPriority="31" w:unhideWhenUsed="0" w:qFormat="1"/>
+    <w:lsdException w:name="Intense Reference" w:semiHidden="0" w:uiPriority="32" w:unhideWhenUsed="0" w:qFormat="1"/>
+    <w:lsdException w:name="Book Title" w:semiHidden="0" w:uiPriority="33" w:unhideWhenUsed="0" w:qFormat="1"/>
+    <w:lsdException w:name="Bibliography" w:uiPriority="37"/>
+    <w:lsdException w:name="TOC Heading" w:uiPriority="39" w:qFormat="1"/>
+  </w:latentStyles>
+  <w:style w:type="paragraph" w:default="1" w:styleId="Normal">
+    <w:name w:val="Normal"/>
+    <w:qFormat/>
+  </w:style>
+  <w:style w:type="character" w:default="1" w:styleId="DefaultParagraphFont">
+    <w:name w:val="Default Paragraph Font"/>
+    <w:uiPriority w:val="1"/>
+    <w:semiHidden/>
+    <w:unhideWhenUsed/>
+  </w:style>
+  <w:style w:type="table" w:default="1" w:styleId="TableNormal">
+    <w:name w:val="Normal Table"/>
+    <w:uiPriority w:val="99"/>
+    <w:semiHidden/>
+    <w:unhideWhenUsed/>
+    <w:tblPr>
+      <w:tblInd w:w="0" w:type="dxa"/>
+      <w:tblCellMar>
+        <w:top w:w="0" w:type="dxa"/>
+        <w:left w:w="108" w:type="dxa"/>
+        <w:bottom w:w="0" w:type="dxa"/>
+        <w:right w:w="108" w:type="dxa"/>
+      </w:tblCellMar>
+    </w:tblPr>
+  </w:style>
+  <w:style w:type="numbering" w:default="1" w:styleId="NoList">
+    <w:name w:val="No List"/>
+    <w:uiPriority w:val="99"/>
+    <w:semiHidden/>
+    <w:unhideWhenUsed/>
   </w:style>
 </w:styles>
 </file>
 
 <file path=word/glossary/document.xml><?xml version="1.0" encoding="utf-8"?>
-<w:glossaryDocument xmlns:ve="http://schemas.openxmlformats.org/markup-compatibility/2006" xmlns:o="urn:schemas-microsoft-com:office:office" xmlns:r="http://schemas.openxmlformats.org/officeDocument/2006/relationships" xmlns:m="http://schemas.openxmlformats.org/officeDocument/2006/math" xmlns:v="urn:schemas-microsoft-com:vml" xmlns:wp="http://schemas.openxmlformats.org/drawingml/2006/wordprocessingDrawing" xmlns:w10="urn:schemas-microsoft-com:office:word" xmlns:w="http://schemas.openxmlformats.org/wordprocessingml/2006/main" xmlns:wne="http://schemas.microsoft.com/office/word/2006/wordml">
+<w:glossaryDocument xmlns:wpc="http://schemas.microsoft.com/office/word/2010/wordprocessingCanvas" xmlns:mc="http://schemas.openxmlformats.org/markup-compatibility/2006" xmlns:o="urn:schemas-microsoft-com:office:office" xmlns:r="http://schemas.openxmlformats.org/officeDocument/2006/relationships" xmlns:m="http://schemas.openxmlformats.org/officeDocument/2006/math" xmlns:v="urn:schemas-microsoft-com:vml" xmlns:wp14="http://schemas.microsoft.com/office/word/2010/wordprocessingDrawing" xmlns:wp="http://schemas.openxmlformats.org/drawingml/2006/wordprocessingDrawing" xmlns:w10="urn:schemas-microsoft-com:office:word" xmlns:w="http://schemas.openxmlformats.org/wordprocessingml/2006/main" xmlns:w14="http://schemas.microsoft.com/office/word/2010/wordml" xmlns:wpg="http://schemas.microsoft.com/office/word/2010/wordprocessingGroup" xmlns:wpi="http://schemas.microsoft.com/office/word/2010/wordprocessingInk" xmlns:wne="http://schemas.microsoft.com/office/word/2006/wordml" xmlns:wps="http://schemas.microsoft.com/office/word/2010/wordprocessingShape" mc:Ignorable="w14 wp14">
   <w:docParts>
     <w:docPart>
       <w:docPartPr>
@@ -2404,7 +2393,7 @@
     </w:docPart>
     <w:docPart>
       <w:docPartPr>
-        <w:name w:val="2C2A6268B2A64916A5959561A14EA633"/>
+        <w:name w:val="DefaultPlaceholder_1082065158"/>
         <w:category>
           <w:name w:val="General"/>
           <w:gallery w:val="placeholder"/>
@@ -2415,71 +2404,10 @@
         <w:behaviors>
           <w:behavior w:val="content"/>
         </w:behaviors>
-        <w:guid w:val="{94539A6C-96E8-4FB5-B7B0-A7FF64F7065B}"/>
+        <w:guid w:val="{43968D05-494A-4797-A593-753724C7DCA1}"/>
       </w:docPartPr>
       <w:docPartBody>
         <w:p>
-          <w:pPr>
-            <w:pStyle w:val="2C2A6268B2A64916A5959561A14EA633"/>
-          </w:pPr>
-          <w:r>
-            <w:rPr>
-              <w:rStyle w:val="PlaceholderText"/>
-            </w:rPr>
-            <w:t>Click here to enter text.</w:t>
-          </w:r>
-        </w:p>
-      </w:docPartBody>
-    </w:docPart>
-    <w:docPart>
-      <w:docPartPr>
-        <w:name w:val="0F7B3D32E476456A9D69140C5D686A16"/>
-        <w:category>
-          <w:name w:val="General"/>
-          <w:gallery w:val="placeholder"/>
-        </w:category>
-        <w:types>
-          <w:type w:val="bbPlcHdr"/>
-        </w:types>
-        <w:behaviors>
-          <w:behavior w:val="content"/>
-        </w:behaviors>
-        <w:guid w:val="{A4917256-F15B-4559-B24C-EE2F51F1C8A6}"/>
-      </w:docPartPr>
-      <w:docPartBody>
-        <w:p>
-          <w:pPr>
-            <w:pStyle w:val="0F7B3D32E476456A9D69140C5D686A16"/>
-          </w:pPr>
-          <w:r>
-            <w:rPr>
-              <w:rStyle w:val="PlaceholderText"/>
-            </w:rPr>
-            <w:t>Click here to enter text.</w:t>
-          </w:r>
-        </w:p>
-      </w:docPartBody>
-    </w:docPart>
-    <w:docPart>
-      <w:docPartPr>
-        <w:name w:val="792A842EAC4F430780AFE102B8D61043"/>
-        <w:category>
-          <w:name w:val="General"/>
-          <w:gallery w:val="placeholder"/>
-        </w:category>
-        <w:types>
-          <w:type w:val="bbPlcHdr"/>
-        </w:types>
-        <w:behaviors>
-          <w:behavior w:val="content"/>
-        </w:behaviors>
-        <w:guid w:val="{9D98090B-F7D3-4E69-9B94-537761B5D7FD}"/>
-      </w:docPartPr>
-      <w:docPartBody>
-        <w:p>
-          <w:pPr>
-            <w:pStyle w:val="792A842EAC4F430780AFE102B8D61043"/>
-          </w:pPr>
           <w:r>
             <w:rPr>
               <w:rStyle w:val="PlaceholderText"/>
@@ -2494,7 +2422,7 @@
 </file>
 
 <file path=word/glossary/fontTable.xml><?xml version="1.0" encoding="utf-8"?>
-<w:fonts xmlns:r="http://schemas.openxmlformats.org/officeDocument/2006/relationships" xmlns:w="http://schemas.openxmlformats.org/wordprocessingml/2006/main">
+<w:fonts xmlns:mc="http://schemas.openxmlformats.org/markup-compatibility/2006" xmlns:r="http://schemas.openxmlformats.org/officeDocument/2006/relationships" xmlns:w="http://schemas.openxmlformats.org/wordprocessingml/2006/main" xmlns:w14="http://schemas.microsoft.com/office/word/2010/wordml" mc:Ignorable="w14">
   <w:font w:name="Calibri">
     <w:panose1 w:val="020F0502020204030204"/>
     <w:charset w:val="00"/>
@@ -2527,9 +2455,8 @@
     <w:panose1 w:val="020B0604030504040204"/>
     <w:charset w:val="00"/>
     <w:family w:val="swiss"/>
-    <w:notTrueType/>
     <w:pitch w:val="variable"/>
-    <w:sig w:usb0="00000003" w:usb1="00000000" w:usb2="00000000" w:usb3="00000000" w:csb0="00000001" w:csb1="00000000"/>
+    <w:sig w:usb0="E1002EFF" w:usb1="C000605B" w:usb2="00000029" w:usb3="00000000" w:csb0="000101FF" w:csb1="00000000"/>
   </w:font>
   <w:font w:name="Garamond">
     <w:panose1 w:val="02020404030301010803"/>
@@ -2542,24 +2469,29 @@
 </file>
 
 <file path=word/glossary/settings.xml><?xml version="1.0" encoding="utf-8"?>
-<w:settings xmlns:o="urn:schemas-microsoft-com:office:office" xmlns:r="http://schemas.openxmlformats.org/officeDocument/2006/relationships" xmlns:m="http://schemas.openxmlformats.org/officeDocument/2006/math" xmlns:v="urn:schemas-microsoft-com:vml" xmlns:w10="urn:schemas-microsoft-com:office:word" xmlns:w="http://schemas.openxmlformats.org/wordprocessingml/2006/main" xmlns:sl="http://schemas.openxmlformats.org/schemaLibrary/2006/main">
+<w:settings xmlns:mc="http://schemas.openxmlformats.org/markup-compatibility/2006" xmlns:o="urn:schemas-microsoft-com:office:office" xmlns:r="http://schemas.openxmlformats.org/officeDocument/2006/relationships" xmlns:m="http://schemas.openxmlformats.org/officeDocument/2006/math" xmlns:v="urn:schemas-microsoft-com:vml" xmlns:w10="urn:schemas-microsoft-com:office:word" xmlns:w="http://schemas.openxmlformats.org/wordprocessingml/2006/main" xmlns:w14="http://schemas.microsoft.com/office/word/2010/wordml" xmlns:sl="http://schemas.openxmlformats.org/schemaLibrary/2006/main" mc:Ignorable="w14">
   <w:view w:val="normal"/>
   <w:defaultTabStop w:val="720"/>
   <w:characterSpacingControl w:val="doNotCompress"/>
   <w:compat>
     <w:useFELayout/>
+    <w:compatSetting w:name="compatibilityMode" w:uri="http://schemas.microsoft.com/office/word" w:val="12"/>
   </w:compat>
   <w:rsids>
     <w:rsidRoot w:val="00980123"/>
+    <w:rsid w:val="00002839"/>
+    <w:rsid w:val="0025290D"/>
+    <w:rsid w:val="0059199F"/>
     <w:rsid w:val="00980123"/>
     <w:rsid w:val="00BF69F6"/>
+    <w:rsid w:val="00F341A1"/>
     <w:rsid w:val="00FB0199"/>
   </w:rsids>
   <m:mathPr>
     <m:mathFont m:val="Cambria Math"/>
     <m:brkBin m:val="before"/>
     <m:brkBinSub m:val="--"/>
-    <m:smallFrac m:val="off"/>
+    <m:smallFrac m:val="0"/>
     <m:dispDef/>
     <m:lMargin m:val="0"/>
     <m:rMargin m:val="0"/>
@@ -2572,11 +2504,12 @@
   <w:clrSchemeMapping w:bg1="light1" w:t1="dark1" w:bg2="light2" w:t2="dark2" w:accent1="accent1" w:accent2="accent2" w:accent3="accent3" w:accent4="accent4" w:accent5="accent5" w:accent6="accent6" w:hyperlink="hyperlink" w:followedHyperlink="followedHyperlink"/>
   <w:decimalSymbol w:val="."/>
   <w:listSeparator w:val=","/>
+  <w14:docId w14:val="7F2DA8AB"/>
 </w:settings>
 </file>
 
 <file path=word/glossary/styles.xml><?xml version="1.0" encoding="utf-8"?>
-<w:styles xmlns:r="http://schemas.openxmlformats.org/officeDocument/2006/relationships" xmlns:w="http://schemas.openxmlformats.org/wordprocessingml/2006/main">
+<w:styles xmlns:mc="http://schemas.openxmlformats.org/markup-compatibility/2006" xmlns:r="http://schemas.openxmlformats.org/officeDocument/2006/relationships" xmlns:w="http://schemas.openxmlformats.org/wordprocessingml/2006/main" xmlns:w14="http://schemas.microsoft.com/office/word/2010/wordml" mc:Ignorable="w14">
   <w:docDefaults>
     <w:rPrDefault>
       <w:rPr>
@@ -2747,7 +2680,6 @@
     <w:uiPriority w:val="99"/>
     <w:semiHidden/>
     <w:unhideWhenUsed/>
-    <w:qFormat/>
     <w:tblPr>
       <w:tblInd w:w="0" w:type="dxa"/>
       <w:tblCellMar>
@@ -2769,7 +2701,7 @@
     <w:basedOn w:val="DefaultParagraphFont"/>
     <w:uiPriority w:val="99"/>
     <w:semiHidden/>
-    <w:rsid w:val="00980123"/>
+    <w:rsid w:val="0025290D"/>
     <w:rPr>
       <w:color w:val="808080"/>
     </w:rPr>
@@ -2881,12 +2813,202 @@
   <w:style w:type="paragraph" w:customStyle="1" w:styleId="EAB167B21A7845CFA9C7497CB436C203">
     <w:name w:val="EAB167B21A7845CFA9C7497CB436C203"/>
     <w:rsid w:val="00980123"/>
+  </w:style>
+</w:styles>
+</file>
+
+<file path=word/glossary/stylesWithEffects.xml><?xml version="1.0" encoding="utf-8"?>
+<w:styles xmlns:wpc="http://schemas.microsoft.com/office/word/2010/wordprocessingCanvas" xmlns:mc="http://schemas.openxmlformats.org/markup-compatibility/2006" xmlns:o="urn:schemas-microsoft-com:office:office" xmlns:r="http://schemas.openxmlformats.org/officeDocument/2006/relationships" xmlns:m="http://schemas.openxmlformats.org/officeDocument/2006/math" xmlns:v="urn:schemas-microsoft-com:vml" xmlns:wp14="http://schemas.microsoft.com/office/word/2010/wordprocessingDrawing" xmlns:wp="http://schemas.openxmlformats.org/drawingml/2006/wordprocessingDrawing" xmlns:w10="urn:schemas-microsoft-com:office:word" xmlns:w="http://schemas.openxmlformats.org/wordprocessingml/2006/main" xmlns:w14="http://schemas.microsoft.com/office/word/2010/wordml" xmlns:wpg="http://schemas.microsoft.com/office/word/2010/wordprocessingGroup" xmlns:wpi="http://schemas.microsoft.com/office/word/2010/wordprocessingInk" xmlns:wne="http://schemas.microsoft.com/office/word/2006/wordml" xmlns:wps="http://schemas.microsoft.com/office/word/2010/wordprocessingShape" mc:Ignorable="w14 wp14">
+  <w:docDefaults>
+    <w:rPrDefault>
+      <w:rPr>
+        <w:rFonts w:asciiTheme="minorHAnsi" w:eastAsiaTheme="minorEastAsia" w:hAnsiTheme="minorHAnsi" w:cstheme="minorBidi"/>
+        <w:sz w:val="22"/>
+        <w:szCs w:val="22"/>
+        <w:lang w:val="en-US" w:eastAsia="en-US" w:bidi="he-IL"/>
+      </w:rPr>
+    </w:rPrDefault>
+    <w:pPrDefault>
+      <w:pPr>
+        <w:spacing w:after="200" w:line="276" w:lineRule="auto"/>
+      </w:pPr>
+    </w:pPrDefault>
+  </w:docDefaults>
+  <w:latentStyles w:defLockedState="0" w:defUIPriority="99" w:defSemiHidden="1" w:defUnhideWhenUsed="1" w:defQFormat="0" w:count="267">
+    <w:lsdException w:name="Normal" w:semiHidden="0" w:uiPriority="0" w:unhideWhenUsed="0" w:qFormat="1"/>
+    <w:lsdException w:name="heading 1" w:semiHidden="0" w:uiPriority="9" w:unhideWhenUsed="0" w:qFormat="1"/>
+    <w:lsdException w:name="heading 2" w:uiPriority="9" w:qFormat="1"/>
+    <w:lsdException w:name="heading 3" w:uiPriority="9" w:qFormat="1"/>
+    <w:lsdException w:name="heading 4" w:uiPriority="9" w:qFormat="1"/>
+    <w:lsdException w:name="heading 5" w:uiPriority="9" w:qFormat="1"/>
+    <w:lsdException w:name="heading 6" w:uiPriority="9" w:qFormat="1"/>
+    <w:lsdException w:name="heading 7" w:uiPriority="9" w:qFormat="1"/>
+    <w:lsdException w:name="heading 8" w:uiPriority="9" w:qFormat="1"/>
+    <w:lsdException w:name="heading 9" w:uiPriority="9" w:qFormat="1"/>
+    <w:lsdException w:name="toc 1" w:uiPriority="39"/>
+    <w:lsdException w:name="toc 2" w:uiPriority="39"/>
+    <w:lsdException w:name="toc 3" w:uiPriority="39"/>
+    <w:lsdException w:name="toc 4" w:uiPriority="39"/>
+    <w:lsdException w:name="toc 5" w:uiPriority="39"/>
+    <w:lsdException w:name="toc 6" w:uiPriority="39"/>
+    <w:lsdException w:name="toc 7" w:uiPriority="39"/>
+    <w:lsdException w:name="toc 8" w:uiPriority="39"/>
+    <w:lsdException w:name="toc 9" w:uiPriority="39"/>
+    <w:lsdException w:name="caption" w:uiPriority="35" w:qFormat="1"/>
+    <w:lsdException w:name="Title" w:semiHidden="0" w:uiPriority="10" w:unhideWhenUsed="0" w:qFormat="1"/>
+    <w:lsdException w:name="Default Paragraph Font" w:uiPriority="1"/>
+    <w:lsdException w:name="Subtitle" w:semiHidden="0" w:uiPriority="11" w:unhideWhenUsed="0" w:qFormat="1"/>
+    <w:lsdException w:name="Strong" w:semiHidden="0" w:uiPriority="22" w:unhideWhenUsed="0" w:qFormat="1"/>
+    <w:lsdException w:name="Emphasis" w:semiHidden="0" w:uiPriority="20" w:unhideWhenUsed="0" w:qFormat="1"/>
+    <w:lsdException w:name="Table Grid" w:semiHidden="0" w:uiPriority="59" w:unhideWhenUsed="0"/>
+    <w:lsdException w:name="Placeholder Text" w:unhideWhenUsed="0"/>
+    <w:lsdException w:name="No Spacing" w:semiHidden="0" w:uiPriority="1" w:unhideWhenUsed="0" w:qFormat="1"/>
+    <w:lsdException w:name="Light Shading" w:semiHidden="0" w:uiPriority="60" w:unhideWhenUsed="0"/>
+    <w:lsdException w:name="Light List" w:semiHidden="0" w:uiPriority="61" w:unhideWhenUsed="0"/>
+    <w:lsdException w:name="Light Grid" w:semiHidden="0" w:uiPriority="62" w:unhideWhenUsed="0"/>
+    <w:lsdException w:name="Medium Shading 1" w:semiHidden="0" w:uiPriority="63" w:unhideWhenUsed="0"/>
+    <w:lsdException w:name="Medium Shading 2" w:semiHidden="0" w:uiPriority="64" w:unhideWhenUsed="0"/>
+    <w:lsdException w:name="Medium List 1" w:semiHidden="0" w:uiPriority="65" w:unhideWhenUsed="0"/>
+    <w:lsdException w:name="Medium List 2" w:semiHidden="0" w:uiPriority="66" w:unhideWhenUsed="0"/>
+    <w:lsdException w:name="Medium Grid 1" w:semiHidden="0" w:uiPriority="67" w:unhideWhenUsed="0"/>
+    <w:lsdException w:name="Medium Grid 2" w:semiHidden="0" w:uiPriority="68" w:unhideWhenUsed="0"/>
+    <w:lsdException w:name="Medium Grid 3" w:semiHidden="0" w:uiPriority="69" w:unhideWhenUsed="0"/>
+    <w:lsdException w:name="Dark List" w:semiHidden="0" w:uiPriority="70" w:unhideWhenUsed="0"/>
+    <w:lsdException w:name="Colorful Shading" w:semiHidden="0" w:uiPriority="71" w:unhideWhenUsed="0"/>
+    <w:lsdException w:name="Colorful List" w:semiHidden="0" w:uiPriority="72" w:unhideWhenUsed="0"/>
+    <w:lsdException w:name="Colorful Grid" w:semiHidden="0" w:uiPriority="73" w:unhideWhenUsed="0"/>
+    <w:lsdException w:name="Light Shading Accent 1" w:semiHidden="0" w:uiPriority="60" w:unhideWhenUsed="0"/>
+    <w:lsdException w:name="Light List Accent 1" w:semiHidden="0" w:uiPriority="61" w:unhideWhenUsed="0"/>
+    <w:lsdException w:name="Light Grid Accent 1" w:semiHidden="0" w:uiPriority="62" w:unhideWhenUsed="0"/>
+    <w:lsdException w:name="Medium Shading 1 Accent 1" w:semiHidden="0" w:uiPriority="63" w:unhideWhenUsed="0"/>
+    <w:lsdException w:name="Medium Shading 2 Accent 1" w:semiHidden="0" w:uiPriority="64" w:unhideWhenUsed="0"/>
+    <w:lsdException w:name="Medium List 1 Accent 1" w:semiHidden="0" w:uiPriority="65" w:unhideWhenUsed="0"/>
+    <w:lsdException w:name="Revision" w:unhideWhenUsed="0"/>
+    <w:lsdException w:name="List Paragraph" w:semiHidden="0" w:uiPriority="34" w:unhideWhenUsed="0" w:qFormat="1"/>
+    <w:lsdException w:name="Quote" w:semiHidden="0" w:uiPriority="29" w:unhideWhenUsed="0" w:qFormat="1"/>
+    <w:lsdException w:name="Intense Quote" w:semiHidden="0" w:uiPriority="30" w:unhideWhenUsed="0" w:qFormat="1"/>
+    <w:lsdException w:name="Medium List 2 Accent 1" w:semiHidden="0" w:uiPriority="66" w:unhideWhenUsed="0"/>
+    <w:lsdException w:name="Medium Grid 1 Accent 1" w:semiHidden="0" w:uiPriority="67" w:unhideWhenUsed="0"/>
+    <w:lsdException w:name="Medium Grid 2 Accent 1" w:semiHidden="0" w:uiPriority="68" w:unhideWhenUsed="0"/>
+    <w:lsdException w:name="Medium Grid 3 Accent 1" w:semiHidden="0" w:uiPriority="69" w:unhideWhenUsed="0"/>
+    <w:lsdException w:name="Dark List Accent 1" w:semiHidden="0" w:uiPriority="70" w:unhideWhenUsed="0"/>
+    <w:lsdException w:name="Colorful Shading Accent 1" w:semiHidden="0" w:uiPriority="71" w:unhideWhenUsed="0"/>
+    <w:lsdException w:name="Colorful List Accent 1" w:semiHidden="0" w:uiPriority="72" w:unhideWhenUsed="0"/>
+    <w:lsdException w:name="Colorful Grid Accent 1" w:semiHidden="0" w:uiPriority="73" w:unhideWhenUsed="0"/>
+    <w:lsdException w:name="Light Shading Accent 2" w:semiHidden="0" w:uiPriority="60" w:unhideWhenUsed="0"/>
+    <w:lsdException w:name="Light List Accent 2" w:semiHidden="0" w:uiPriority="61" w:unhideWhenUsed="0"/>
+    <w:lsdException w:name="Light Grid Accent 2" w:semiHidden="0" w:uiPriority="62" w:unhideWhenUsed="0"/>
+    <w:lsdException w:name="Medium Shading 1 Accent 2" w:semiHidden="0" w:uiPriority="63" w:unhideWhenUsed="0"/>
+    <w:lsdException w:name="Medium Shading 2 Accent 2" w:semiHidden="0" w:uiPriority="64" w:unhideWhenUsed="0"/>
+    <w:lsdException w:name="Medium List 1 Accent 2" w:semiHidden="0" w:uiPriority="65" w:unhideWhenUsed="0"/>
+    <w:lsdException w:name="Medium List 2 Accent 2" w:semiHidden="0" w:uiPriority="66" w:unhideWhenUsed="0"/>
+    <w:lsdException w:name="Medium Grid 1 Accent 2" w:semiHidden="0" w:uiPriority="67" w:unhideWhenUsed="0"/>
+    <w:lsdException w:name="Medium Grid 2 Accent 2" w:semiHidden="0" w:uiPriority="68" w:unhideWhenUsed="0"/>
+    <w:lsdException w:name="Medium Grid 3 Accent 2" w:semiHidden="0" w:uiPriority="69" w:unhideWhenUsed="0"/>
+    <w:lsdException w:name="Dark List Accent 2" w:semiHidden="0" w:uiPriority="70" w:unhideWhenUsed="0"/>
+    <w:lsdException w:name="Colorful Shading Accent 2" w:semiHidden="0" w:uiPriority="71" w:unhideWhenUsed="0"/>
+    <w:lsdException w:name="Colorful List Accent 2" w:semiHidden="0" w:uiPriority="72" w:unhideWhenUsed="0"/>
+    <w:lsdException w:name="Colorful Grid Accent 2" w:semiHidden="0" w:uiPriority="73" w:unhideWhenUsed="0"/>
+    <w:lsdException w:name="Light Shading Accent 3" w:semiHidden="0" w:uiPriority="60" w:unhideWhenUsed="0"/>
+    <w:lsdException w:name="Light List Accent 3" w:semiHidden="0" w:uiPriority="61" w:unhideWhenUsed="0"/>
+    <w:lsdException w:name="Light Grid Accent 3" w:semiHidden="0" w:uiPriority="62" w:unhideWhenUsed="0"/>
+    <w:lsdException w:name="Medium Shading 1 Accent 3" w:semiHidden="0" w:uiPriority="63" w:unhideWhenUsed="0"/>
+    <w:lsdException w:name="Medium Shading 2 Accent 3" w:semiHidden="0" w:uiPriority="64" w:unhideWhenUsed="0"/>
+    <w:lsdException w:name="Medium List 1 Accent 3" w:semiHidden="0" w:uiPriority="65" w:unhideWhenUsed="0"/>
+    <w:lsdException w:name="Medium List 2 Accent 3" w:semiHidden="0" w:uiPriority="66" w:unhideWhenUsed="0"/>
+    <w:lsdException w:name="Medium Grid 1 Accent 3" w:semiHidden="0" w:uiPriority="67" w:unhideWhenUsed="0"/>
+    <w:lsdException w:name="Medium Grid 2 Accent 3" w:semiHidden="0" w:uiPriority="68" w:unhideWhenUsed="0"/>
+    <w:lsdException w:name="Medium Grid 3 Accent 3" w:semiHidden="0" w:uiPriority="69" w:unhideWhenUsed="0"/>
+    <w:lsdException w:name="Dark List Accent 3" w:semiHidden="0" w:uiPriority="70" w:unhideWhenUsed="0"/>
+    <w:lsdException w:name="Colorful Shading Accent 3" w:semiHidden="0" w:uiPriority="71" w:unhideWhenUsed="0"/>
+    <w:lsdException w:name="Colorful List Accent 3" w:semiHidden="0" w:uiPriority="72" w:unhideWhenUsed="0"/>
+    <w:lsdException w:name="Colorful Grid Accent 3" w:semiHidden="0" w:uiPriority="73" w:unhideWhenUsed="0"/>
+    <w:lsdException w:name="Light Shading Accent 4" w:semiHidden="0" w:uiPriority="60" w:unhideWhenUsed="0"/>
+    <w:lsdException w:name="Light List Accent 4" w:semiHidden="0" w:uiPriority="61" w:unhideWhenUsed="0"/>
+    <w:lsdException w:name="Light Grid Accent 4" w:semiHidden="0" w:uiPriority="62" w:unhideWhenUsed="0"/>
+    <w:lsdException w:name="Medium Shading 1 Accent 4" w:semiHidden="0" w:uiPriority="63" w:unhideWhenUsed="0"/>
+    <w:lsdException w:name="Medium Shading 2 Accent 4" w:semiHidden="0" w:uiPriority="64" w:unhideWhenUsed="0"/>
+    <w:lsdException w:name="Medium List 1 Accent 4" w:semiHidden="0" w:uiPriority="65" w:unhideWhenUsed="0"/>
+    <w:lsdException w:name="Medium List 2 Accent 4" w:semiHidden="0" w:uiPriority="66" w:unhideWhenUsed="0"/>
+    <w:lsdException w:name="Medium Grid 1 Accent 4" w:semiHidden="0" w:uiPriority="67" w:unhideWhenUsed="0"/>
+    <w:lsdException w:name="Medium Grid 2 Accent 4" w:semiHidden="0" w:uiPriority="68" w:unhideWhenUsed="0"/>
+    <w:lsdException w:name="Medium Grid 3 Accent 4" w:semiHidden="0" w:uiPriority="69" w:unhideWhenUsed="0"/>
+    <w:lsdException w:name="Dark List Accent 4" w:semiHidden="0" w:uiPriority="70" w:unhideWhenUsed="0"/>
+    <w:lsdException w:name="Colorful Shading Accent 4" w:semiHidden="0" w:uiPriority="71" w:unhideWhenUsed="0"/>
+    <w:lsdException w:name="Colorful List Accent 4" w:semiHidden="0" w:uiPriority="72" w:unhideWhenUsed="0"/>
+    <w:lsdException w:name="Colorful Grid Accent 4" w:semiHidden="0" w:uiPriority="73" w:unhideWhenUsed="0"/>
+    <w:lsdException w:name="Light Shading Accent 5" w:semiHidden="0" w:uiPriority="60" w:unhideWhenUsed="0"/>
+    <w:lsdException w:name="Light List Accent 5" w:semiHidden="0" w:uiPriority="61" w:unhideWhenUsed="0"/>
+    <w:lsdException w:name="Light Grid Accent 5" w:semiHidden="0" w:uiPriority="62" w:unhideWhenUsed="0"/>
+    <w:lsdException w:name="Medium Shading 1 Accent 5" w:semiHidden="0" w:uiPriority="63" w:unhideWhenUsed="0"/>
+    <w:lsdException w:name="Medium Shading 2 Accent 5" w:semiHidden="0" w:uiPriority="64" w:unhideWhenUsed="0"/>
+    <w:lsdException w:name="Medium List 1 Accent 5" w:semiHidden="0" w:uiPriority="65" w:unhideWhenUsed="0"/>
+    <w:lsdException w:name="Medium List 2 Accent 5" w:semiHidden="0" w:uiPriority="66" w:unhideWhenUsed="0"/>
+    <w:lsdException w:name="Medium Grid 1 Accent 5" w:semiHidden="0" w:uiPriority="67" w:unhideWhenUsed="0"/>
+    <w:lsdException w:name="Medium Grid 2 Accent 5" w:semiHidden="0" w:uiPriority="68" w:unhideWhenUsed="0"/>
+    <w:lsdException w:name="Medium Grid 3 Accent 5" w:semiHidden="0" w:uiPriority="69" w:unhideWhenUsed="0"/>
+    <w:lsdException w:name="Dark List Accent 5" w:semiHidden="0" w:uiPriority="70" w:unhideWhenUsed="0"/>
+    <w:lsdException w:name="Colorful Shading Accent 5" w:semiHidden="0" w:uiPriority="71" w:unhideWhenUsed="0"/>
+    <w:lsdException w:name="Colorful List Accent 5" w:semiHidden="0" w:uiPriority="72" w:unhideWhenUsed="0"/>
+    <w:lsdException w:name="Colorful Grid Accent 5" w:semiHidden="0" w:uiPriority="73" w:unhideWhenUsed="0"/>
+    <w:lsdException w:name="Light Shading Accent 6" w:semiHidden="0" w:uiPriority="60" w:unhideWhenUsed="0"/>
+    <w:lsdException w:name="Light List Accent 6" w:semiHidden="0" w:uiPriority="61" w:unhideWhenUsed="0"/>
+    <w:lsdException w:name="Light Grid Accent 6" w:semiHidden="0" w:uiPriority="62" w:unhideWhenUsed="0"/>
+    <w:lsdException w:name="Medium Shading 1 Accent 6" w:semiHidden="0" w:uiPriority="63" w:unhideWhenUsed="0"/>
+    <w:lsdException w:name="Medium Shading 2 Accent 6" w:semiHidden="0" w:uiPriority="64" w:unhideWhenUsed="0"/>
+    <w:lsdException w:name="Medium List 1 Accent 6" w:semiHidden="0" w:uiPriority="65" w:unhideWhenUsed="0"/>
+    <w:lsdException w:name="Medium List 2 Accent 6" w:semiHidden="0" w:uiPriority="66" w:unhideWhenUsed="0"/>
+    <w:lsdException w:name="Medium Grid 1 Accent 6" w:semiHidden="0" w:uiPriority="67" w:unhideWhenUsed="0"/>
+    <w:lsdException w:name="Medium Grid 2 Accent 6" w:semiHidden="0" w:uiPriority="68" w:unhideWhenUsed="0"/>
+    <w:lsdException w:name="Medium Grid 3 Accent 6" w:semiHidden="0" w:uiPriority="69" w:unhideWhenUsed="0"/>
+    <w:lsdException w:name="Dark List Accent 6" w:semiHidden="0" w:uiPriority="70" w:unhideWhenUsed="0"/>
+    <w:lsdException w:name="Colorful Shading Accent 6" w:semiHidden="0" w:uiPriority="71" w:unhideWhenUsed="0"/>
+    <w:lsdException w:name="Colorful List Accent 6" w:semiHidden="0" w:uiPriority="72" w:unhideWhenUsed="0"/>
+    <w:lsdException w:name="Colorful Grid Accent 6" w:semiHidden="0" w:uiPriority="73" w:unhideWhenUsed="0"/>
+    <w:lsdException w:name="Subtle Emphasis" w:semiHidden="0" w:uiPriority="19" w:unhideWhenUsed="0" w:qFormat="1"/>
+    <w:lsdException w:name="Intense Emphasis" w:semiHidden="0" w:uiPriority="21" w:unhideWhenUsed="0" w:qFormat="1"/>
+    <w:lsdException w:name="Subtle Reference" w:semiHidden="0" w:uiPriority="31" w:unhideWhenUsed="0" w:qFormat="1"/>
+    <w:lsdException w:name="Intense Reference" w:semiHidden="0" w:uiPriority="32" w:unhideWhenUsed="0" w:qFormat="1"/>
+    <w:lsdException w:name="Book Title" w:semiHidden="0" w:uiPriority="33" w:unhideWhenUsed="0" w:qFormat="1"/>
+    <w:lsdException w:name="Bibliography" w:uiPriority="37"/>
+    <w:lsdException w:name="TOC Heading" w:uiPriority="39" w:qFormat="1"/>
+  </w:latentStyles>
+  <w:style w:type="paragraph" w:default="1" w:styleId="Normal">
+    <w:name w:val="Normal"/>
+    <w:qFormat/>
+  </w:style>
+  <w:style w:type="character" w:default="1" w:styleId="DefaultParagraphFont">
+    <w:name w:val="Default Paragraph Font"/>
+    <w:uiPriority w:val="1"/>
+    <w:semiHidden/>
+    <w:unhideWhenUsed/>
+  </w:style>
+  <w:style w:type="table" w:default="1" w:styleId="TableNormal">
+    <w:name w:val="Normal Table"/>
+    <w:uiPriority w:val="99"/>
+    <w:semiHidden/>
+    <w:unhideWhenUsed/>
+    <w:tblPr>
+      <w:tblInd w:w="0" w:type="dxa"/>
+      <w:tblCellMar>
+        <w:top w:w="0" w:type="dxa"/>
+        <w:left w:w="108" w:type="dxa"/>
+        <w:bottom w:w="0" w:type="dxa"/>
+        <w:right w:w="108" w:type="dxa"/>
+      </w:tblCellMar>
+    </w:tblPr>
+  </w:style>
+  <w:style w:type="numbering" w:default="1" w:styleId="NoList">
+    <w:name w:val="No List"/>
+    <w:uiPriority w:val="99"/>
+    <w:semiHidden/>
+    <w:unhideWhenUsed/>
   </w:style>
 </w:styles>
 </file>
 
 <file path=word/glossary/webSettings.xml><?xml version="1.0" encoding="utf-8"?>
-<w:webSettings xmlns:r="http://schemas.openxmlformats.org/officeDocument/2006/relationships" xmlns:w="http://schemas.openxmlformats.org/wordprocessingml/2006/main">
+<w:webSettings xmlns:mc="http://schemas.openxmlformats.org/markup-compatibility/2006" xmlns:r="http://schemas.openxmlformats.org/officeDocument/2006/relationships" xmlns:w="http://schemas.openxmlformats.org/wordprocessingml/2006/main" xmlns:w14="http://schemas.microsoft.com/office/word/2010/wordml" mc:Ignorable="w14">
   <w:optimizeForBrowser/>
 </w:webSettings>
 </file>
@@ -2902,34 +3024,34 @@
         <a:sysClr val="window" lastClr="FFFFFF"/>
       </a:lt1>
       <a:dk2>
-        <a:srgbClr val="1F497D"/>
+        <a:srgbClr xmlns:mc="http://schemas.openxmlformats.org/markup-compatibility/2006" xmlns:a14="http://schemas.microsoft.com/office/drawing/2010/main" val="1F497D" mc:Ignorable=""/>
       </a:dk2>
       <a:lt2>
-        <a:srgbClr val="EEECE1"/>
+        <a:srgbClr xmlns:mc="http://schemas.openxmlformats.org/markup-compatibility/2006" xmlns:a14="http://schemas.microsoft.com/office/drawing/2010/main" val="EEECE1" mc:Ignorable=""/>
       </a:lt2>
       <a:accent1>
-        <a:srgbClr val="4F81BD"/>
+        <a:srgbClr xmlns:mc="http://schemas.openxmlformats.org/markup-compatibility/2006" xmlns:a14="http://schemas.microsoft.com/office/drawing/2010/main" val="4F81BD" mc:Ignorable=""/>
       </a:accent1>
       <a:accent2>
-        <a:srgbClr val="C0504D"/>
+        <a:srgbClr xmlns:mc="http://schemas.openxmlformats.org/markup-compatibility/2006" xmlns:a14="http://schemas.microsoft.com/office/drawing/2010/main" val="C0504D" mc:Ignorable=""/>
       </a:accent2>
       <a:accent3>
-        <a:srgbClr val="9BBB59"/>
+        <a:srgbClr xmlns:mc="http://schemas.openxmlformats.org/markup-compatibility/2006" xmlns:a14="http://schemas.microsoft.com/office/drawing/2010/main" val="9BBB59" mc:Ignorable=""/>
       </a:accent3>
       <a:accent4>
-        <a:srgbClr val="8064A2"/>
+        <a:srgbClr xmlns:mc="http://schemas.openxmlformats.org/markup-compatibility/2006" xmlns:a14="http://schemas.microsoft.com/office/drawing/2010/main" val="8064A2" mc:Ignorable=""/>
       </a:accent4>
       <a:accent5>
-        <a:srgbClr val="4BACC6"/>
+        <a:srgbClr xmlns:mc="http://schemas.openxmlformats.org/markup-compatibility/2006" xmlns:a14="http://schemas.microsoft.com/office/drawing/2010/main" val="4BACC6" mc:Ignorable=""/>
       </a:accent5>
       <a:accent6>
-        <a:srgbClr val="F79646"/>
+        <a:srgbClr xmlns:mc="http://schemas.openxmlformats.org/markup-compatibility/2006" xmlns:a14="http://schemas.microsoft.com/office/drawing/2010/main" val="F79646" mc:Ignorable=""/>
       </a:accent6>
       <a:hlink>
-        <a:srgbClr val="0000FF"/>
+        <a:srgbClr xmlns:mc="http://schemas.openxmlformats.org/markup-compatibility/2006" xmlns:a14="http://schemas.microsoft.com/office/drawing/2010/main" val="0000FF" mc:Ignorable=""/>
       </a:hlink>
       <a:folHlink>
-        <a:srgbClr val="800080"/>
+        <a:srgbClr xmlns:mc="http://schemas.openxmlformats.org/markup-compatibility/2006" xmlns:a14="http://schemas.microsoft.com/office/drawing/2010/main" val="800080" mc:Ignorable=""/>
       </a:folHlink>
     </a:clrScheme>
     <a:fontScheme name="Office">
@@ -3081,7 +3203,7 @@
         <a:effectStyle>
           <a:effectLst>
             <a:outerShdw blurRad="40000" dist="20000" dir="5400000" rotWithShape="0">
-              <a:srgbClr val="000000">
+              <a:srgbClr xmlns:mc="http://schemas.openxmlformats.org/markup-compatibility/2006" xmlns:a14="http://schemas.microsoft.com/office/drawing/2010/main" val="000000" mc:Ignorable="">
                 <a:alpha val="38000"/>
               </a:srgbClr>
             </a:outerShdw>
@@ -3090,7 +3212,7 @@
         <a:effectStyle>
           <a:effectLst>
             <a:outerShdw blurRad="40000" dist="23000" dir="5400000" rotWithShape="0">
-              <a:srgbClr val="000000">
+              <a:srgbClr xmlns:mc="http://schemas.openxmlformats.org/markup-compatibility/2006" xmlns:a14="http://schemas.microsoft.com/office/drawing/2010/main" val="000000" mc:Ignorable="">
                 <a:alpha val="35000"/>
               </a:srgbClr>
             </a:outerShdw>
@@ -3099,7 +3221,7 @@
         <a:effectStyle>
           <a:effectLst>
             <a:outerShdw blurRad="40000" dist="23000" dir="5400000" rotWithShape="0">
-              <a:srgbClr val="000000">
+              <a:srgbClr xmlns:mc="http://schemas.openxmlformats.org/markup-compatibility/2006" xmlns:a14="http://schemas.microsoft.com/office/drawing/2010/main" val="000000" mc:Ignorable="">
                 <a:alpha val="35000"/>
               </a:srgbClr>
             </a:outerShdw>
@@ -3179,7 +3301,7 @@
 </file>
 
 <file path=customXml/itemProps1.xml><?xml version="1.0" encoding="utf-8"?>
-<ds:datastoreItem xmlns:ds="http://schemas.openxmlformats.org/officeDocument/2006/customXml" ds:itemID="{3FE4E45F-94FD-4883-B024-D1A505DD8207}">
+<ds:datastoreItem xmlns:ds="http://schemas.openxmlformats.org/officeDocument/2006/customXml" ds:itemID="{AF0DF2E7-7B6F-4093-B488-0FB72894E05E}">
   <ds:schemaRefs>
     <ds:schemaRef ds:uri="http://schemas.openxmlformats.org/officeDocument/2006/bibliography"/>
   </ds:schemaRefs>

</xml_diff>

<commit_message>
Conditional PayTo in Word Bills
[git-p4: depot-paths = "//depot/Shul/Applications/ShomreiTorah.Billing/": change = 1693]
</commit_message>
<xml_diff>
--- a/Word Templates/Bill.docx
+++ b/Word Templates/Bill.docx
@@ -2,8 +2,6 @@
 <file path=word/document.xml><?xml version="1.0" encoding="utf-8"?>
 <w:document xmlns:wpc="http://schemas.microsoft.com/office/word/2010/wordprocessingCanvas" xmlns:mc="http://schemas.openxmlformats.org/markup-compatibility/2006" xmlns:o="urn:schemas-microsoft-com:office:office" xmlns:r="http://schemas.openxmlformats.org/officeDocument/2006/relationships" xmlns:m="http://schemas.openxmlformats.org/officeDocument/2006/math" xmlns:v="urn:schemas-microsoft-com:vml" xmlns:wp14="http://schemas.microsoft.com/office/word/2010/wordprocessingDrawing" xmlns:wp="http://schemas.openxmlformats.org/drawingml/2006/wordprocessingDrawing" xmlns:w10="urn:schemas-microsoft-com:office:word" xmlns:w="http://schemas.openxmlformats.org/wordprocessingml/2006/main" xmlns:w14="http://schemas.microsoft.com/office/word/2010/wordml" xmlns:wpg="http://schemas.microsoft.com/office/word/2010/wordprocessingGroup" xmlns:wpi="http://schemas.microsoft.com/office/word/2010/wordprocessingInk" xmlns:wne="http://schemas.microsoft.com/office/word/2006/wordml" xmlns:wps="http://schemas.microsoft.com/office/word/2010/wordprocessingShape" mc:Ignorable="w14 wp14">
   <w:body>
-    <w:bookmarkStart w:id="0" w:name="_GoBack" w:displacedByCustomXml="next"/>
-    <w:bookmarkEnd w:id="0" w:displacedByCustomXml="next"/>
     <w:sdt>
       <w:sdtPr>
         <w:rPr>
@@ -135,7 +133,7 @@
                       <w:noProof/>
                       <w:sz w:val="24"/>
                     </w:rPr>
-                    <w:t>Sunday, January 17, 2010</w:t>
+                    <w:t>Friday, January 22, 2010</w:t>
                   </w:r>
                   <w:r>
                     <w:rPr>
@@ -467,124 +465,47 @@
         <w:spacing w:after="240"/>
         <w:rPr>
           <w:rFonts w:ascii="Cambria" w:hAnsi="Cambria"/>
-          <w:b/>
           <w:sz w:val="24"/>
         </w:rPr>
       </w:pPr>
-      <w:r>
-        <w:rPr>
-          <w:rFonts w:ascii="Cambria" w:hAnsi="Cambria"/>
-          <w:sz w:val="24"/>
-        </w:rPr>
-        <w:t>Ple</w:t>
-      </w:r>
-      <w:r>
-        <w:rPr>
-          <w:rFonts w:ascii="Cambria" w:hAnsi="Cambria"/>
-          <w:sz w:val="24"/>
-        </w:rPr>
-        <w:t>ase make your checks payable to</w:t>
-      </w:r>
-      <w:r>
-        <w:rPr>
-          <w:rFonts w:ascii="Cambria" w:hAnsi="Cambria"/>
-          <w:sz w:val="24"/>
-        </w:rPr>
-        <w:t xml:space="preserve"> </w:t>
-      </w:r>
-      <w:r>
-        <w:rPr>
-          <w:rFonts w:ascii="Cambria" w:hAnsi="Cambria"/>
-          <w:b/>
-          <w:sz w:val="24"/>
-        </w:rPr>
-        <w:t>Congregation S</w:t>
-      </w:r>
-      <w:r>
-        <w:rPr>
-          <w:rFonts w:ascii="Cambria" w:hAnsi="Cambria"/>
-          <w:b/>
-          <w:sz w:val="24"/>
-        </w:rPr>
-        <w:t>homrei Torah of Passaic-Clifton</w:t>
-      </w:r>
-      <w:r>
-        <w:rPr>
-          <w:rFonts w:ascii="Cambria" w:hAnsi="Cambria"/>
-          <w:sz w:val="24"/>
-        </w:rPr>
-        <w:t>, and m</w:t>
-      </w:r>
-      <w:r>
-        <w:rPr>
-          <w:rFonts w:ascii="Cambria" w:hAnsi="Cambria"/>
-          <w:sz w:val="24"/>
-        </w:rPr>
-        <w:t>ail your remittance to:</w:t>
-      </w:r>
-    </w:p>
-    <w:p>
-      <w:pPr>
-        <w:pStyle w:val="NoSpacing"/>
-        <w:spacing w:before="120" w:after="240"/>
-        <w:ind w:left="720"/>
-        <w:jc w:val="left"/>
-        <w:rPr>
-          <w:rFonts w:ascii="Cambria" w:hAnsi="Cambria"/>
-          <w:sz w:val="24"/>
-        </w:rPr>
-      </w:pPr>
-      <w:r>
-        <w:rPr>
-          <w:rFonts w:ascii="Cambria" w:hAnsi="Cambria"/>
-          <w:sz w:val="24"/>
-        </w:rPr>
-        <w:t>Congregation Shomrei Torah of Passaic-Clifton</w:t>
-      </w:r>
-      <w:r>
-        <w:rPr>
-          <w:rFonts w:ascii="Cambria" w:hAnsi="Cambria"/>
-          <w:sz w:val="24"/>
-        </w:rPr>
-        <w:br/>
-      </w:r>
-      <w:r>
-        <w:rPr>
-          <w:rFonts w:ascii="Cambria" w:hAnsi="Cambria"/>
-          <w:sz w:val="24"/>
-        </w:rPr>
-        <w:t>1360 Clifton Ave. # 908</w:t>
-      </w:r>
-      <w:r>
-        <w:rPr>
-          <w:rFonts w:ascii="Cambria" w:hAnsi="Cambria"/>
-          <w:sz w:val="24"/>
-        </w:rPr>
-        <w:br/>
-      </w:r>
-      <w:r>
-        <w:rPr>
-          <w:rFonts w:ascii="Cambria" w:hAnsi="Cambria"/>
-          <w:sz w:val="24"/>
-        </w:rPr>
-        <w:t>Clifton, NJ 07012</w:t>
-      </w:r>
-    </w:p>
-    <w:p>
-      <w:pPr>
-        <w:pStyle w:val="NoSpacing"/>
-        <w:jc w:val="left"/>
-        <w:rPr>
-          <w:rFonts w:ascii="Cambria" w:hAnsi="Cambria"/>
-          <w:sz w:val="24"/>
-        </w:rPr>
-      </w:pPr>
-      <w:r>
-        <w:rPr>
-          <w:rFonts w:ascii="Cambria" w:hAnsi="Cambria"/>
-          <w:sz w:val="24"/>
-        </w:rPr>
-        <w:t xml:space="preserve">Sincerely, </w:t>
+      <w:sdt>
+        <w:sdtPr>
+          <w:rPr>
+            <w:rFonts w:ascii="Cambria" w:hAnsi="Cambria"/>
+            <w:sz w:val="24"/>
+          </w:rPr>
+          <w:id w:val="-168331410"/>
+          <w:placeholder>
+            <w:docPart w:val="A395AC259E6A4648807FF03B0219F6DA"/>
+          </w:placeholder>
+          <w:text/>
+        </w:sdtPr>
+        <w:sdtEndPr/>
+        <w:sdtContent>
+          <w:proofErr w:type="spellStart"/>
+          <w:r>
+            <w:rPr>
+              <w:rFonts w:ascii="Cambria" w:hAnsi="Cambria"/>
+              <w:sz w:val="24"/>
+            </w:rPr>
+            <w:t>PayTo</w:t>
+          </w:r>
+        </w:sdtContent>
+      </w:sdt>
+      <w:r>
+        <w:rPr>
+          <w:rFonts w:ascii="Cambria" w:hAnsi="Cambria"/>
+          <w:sz w:val="24"/>
+        </w:rPr>
+        <w:t>Sincerely</w:t>
+      </w:r>
+      <w:proofErr w:type="spellEnd"/>
+      <w:r>
+        <w:rPr>
+          <w:rFonts w:ascii="Cambria" w:hAnsi="Cambria"/>
+          <w:sz w:val="24"/>
+        </w:rPr>
+        <w:t xml:space="preserve">, </w:t>
       </w:r>
     </w:p>
     <w:p>
@@ -621,7 +542,15 @@
           <w:rFonts w:ascii="Cambria" w:hAnsi="Cambria"/>
           <w:sz w:val="24"/>
         </w:rPr>
-        <w:t>Jason P. (Yaa</w:t>
+        <w:t>Jason P. (</w:t>
+      </w:r>
+      <w:proofErr w:type="spellStart"/>
+      <w:r>
+        <w:rPr>
+          <w:rFonts w:ascii="Cambria" w:hAnsi="Cambria"/>
+          <w:sz w:val="24"/>
+        </w:rPr>
+        <w:t>Yaa</w:t>
       </w:r>
       <w:r>
         <w:rPr>
@@ -635,7 +564,15 @@
           <w:rFonts w:ascii="Cambria" w:hAnsi="Cambria"/>
           <w:sz w:val="24"/>
         </w:rPr>
-        <w:t xml:space="preserve">ov) Gitstein </w:t>
+        <w:t>ov</w:t>
+      </w:r>
+      <w:proofErr w:type="spellEnd"/>
+      <w:r>
+        <w:rPr>
+          <w:rFonts w:ascii="Cambria" w:hAnsi="Cambria"/>
+          <w:sz w:val="24"/>
+        </w:rPr>
+        <w:t xml:space="preserve">) Gitstein </w:t>
       </w:r>
     </w:p>
     <w:p>
@@ -654,6 +591,8 @@
         </w:rPr>
         <w:t>Treasurer</w:t>
       </w:r>
+      <w:bookmarkStart w:id="0" w:name="_GoBack"/>
+      <w:bookmarkEnd w:id="0"/>
     </w:p>
     <w:sectPr>
       <w:headerReference w:type="default" r:id="rId9"/>
@@ -2256,6 +2195,35 @@
         </w:p>
       </w:docPartBody>
     </w:docPart>
+    <w:docPart>
+      <w:docPartPr>
+        <w:name w:val="A395AC259E6A4648807FF03B0219F6DA"/>
+        <w:category>
+          <w:name w:val="General"/>
+          <w:gallery w:val="placeholder"/>
+        </w:category>
+        <w:types>
+          <w:type w:val="bbPlcHdr"/>
+        </w:types>
+        <w:behaviors>
+          <w:behavior w:val="content"/>
+        </w:behaviors>
+        <w:guid w:val="{62424FD0-96CC-4FE9-99F7-DA0C33A4851D}"/>
+      </w:docPartPr>
+      <w:docPartBody>
+        <w:p>
+          <w:pPr>
+            <w:pStyle w:val="A395AC259E6A4648807FF03B0219F6DA"/>
+          </w:pPr>
+          <w:r>
+            <w:rPr>
+              <w:rStyle w:val="PlaceholderText"/>
+            </w:rPr>
+            <w:t>Click here to enter text.</w:t>
+          </w:r>
+        </w:p>
+      </w:docPartBody>
+    </w:docPart>
   </w:docParts>
 </w:glossaryDocument>
 </file>
@@ -2321,13 +2289,16 @@
     <w:rsid w:val="00204F72"/>
     <w:rsid w:val="0025290D"/>
     <w:rsid w:val="0029425C"/>
+    <w:rsid w:val="004225EB"/>
     <w:rsid w:val="0055500D"/>
     <w:rsid w:val="0059199F"/>
     <w:rsid w:val="006B4030"/>
+    <w:rsid w:val="006D3111"/>
     <w:rsid w:val="00730240"/>
     <w:rsid w:val="00742CEA"/>
     <w:rsid w:val="007659A3"/>
     <w:rsid w:val="007D50C3"/>
+    <w:rsid w:val="0088782A"/>
     <w:rsid w:val="008B0B37"/>
     <w:rsid w:val="00924A9B"/>
     <w:rsid w:val="00980123"/>
@@ -2336,6 +2307,8 @@
     <w:rsid w:val="00B817AE"/>
     <w:rsid w:val="00BF69F6"/>
     <w:rsid w:val="00C71C97"/>
+    <w:rsid w:val="00CE4E2A"/>
+    <w:rsid w:val="00CF358C"/>
     <w:rsid w:val="00D15F81"/>
     <w:rsid w:val="00F341A1"/>
     <w:rsid w:val="00F90B09"/>
@@ -2358,7 +2331,7 @@
   <w:clrSchemeMapping w:bg1="light1" w:t1="dark1" w:bg2="light2" w:t2="dark2" w:accent1="accent1" w:accent2="accent2" w:accent3="accent3" w:accent4="accent4" w:accent5="accent5" w:accent6="accent6" w:hyperlink="hyperlink" w:followedHyperlink="followedHyperlink"/>
   <w:decimalSymbol w:val="."/>
   <w:listSeparator w:val=","/>
-  <w14:docId w14:val="7784F648"/>
+  <w14:docId w14:val="24E66C4F"/>
 </w:settings>
 </file>
 
@@ -2555,7 +2528,7 @@
     <w:basedOn w:val="DefaultParagraphFont"/>
     <w:uiPriority w:val="99"/>
     <w:semiHidden/>
-    <w:rsid w:val="0055500D"/>
+    <w:rsid w:val="00CE4E2A"/>
     <w:rPr>
       <w:color w:val="808080"/>
     </w:rPr>
@@ -2687,6 +2660,10 @@
   <w:style w:type="paragraph" w:customStyle="1" w:styleId="4BC6E8CEA8C94842A78DEA19F4E284A6">
     <w:name w:val="4BC6E8CEA8C94842A78DEA19F4E284A6"/>
     <w:rsid w:val="0055500D"/>
+  </w:style>
+  <w:style w:type="paragraph" w:customStyle="1" w:styleId="A395AC259E6A4648807FF03B0219F6DA">
+    <w:name w:val="A395AC259E6A4648807FF03B0219F6DA"/>
+    <w:rsid w:val="00CE4E2A"/>
   </w:style>
 </w:styles>
 </file>
@@ -3177,7 +3154,7 @@
 </file>
 
 <file path=customXml/itemProps1.xml><?xml version="1.0" encoding="utf-8"?>
-<ds:datastoreItem xmlns:ds="http://schemas.openxmlformats.org/officeDocument/2006/customXml" ds:itemID="{4DA07E22-3542-4918-9D3A-B9DEA8203307}">
+<ds:datastoreItem xmlns:ds="http://schemas.openxmlformats.org/officeDocument/2006/customXml" ds:itemID="{88CC87CD-D995-40A7-9DB5-FF5116AD5F0A}">
   <ds:schemaRefs>
     <ds:schemaRef ds:uri="http://schemas.openxmlformats.org/officeDocument/2006/bibliography"/>
   </ds:schemaRefs>

</xml_diff>

<commit_message>
Formatting fixes, minor changes
[git-p4: depot-paths = "//depot/Shul/Applications/ShomreiTorah.Billing/": change = 1794]
</commit_message>
<xml_diff>
--- a/Word Templates/Bill.docx
+++ b/Word Templates/Bill.docx
@@ -39,7 +39,7 @@
     <w:p>
       <w:pPr>
         <w:pStyle w:val="NoSpacing"/>
-        <w:spacing w:before="240"/>
+        <w:spacing w:before="240" w:after="240"/>
         <w:rPr>
           <w:rFonts w:ascii="Cambria" w:hAnsi="Cambria"/>
           <w:sz w:val="24"/>
@@ -57,7 +57,7 @@
             <v:stroke joinstyle="miter"/>
             <v:path gradientshapeok="t" o:connecttype="rect"/>
           </v:shapetype>
-          <v:shape id="_x0000_s1028" type="#_x0000_t202" style="position:absolute;left:0;text-align:left;margin-left:.7pt;margin-top:-4.1pt;width:557.3pt;height:31.35pt;z-index:251658240;mso-position-horizontal-relative:margin;mso-position-vertical-relative:margin" filled="f" stroked="f">
+          <v:shape id="_x0000_s1028" type="#_x0000_t202" style="position:absolute;left:0;text-align:left;margin-left:.7pt;margin-top:-4.1pt;width:574.6pt;height:20.5pt;z-index:251658240;mso-position-horizontal-relative:margin;mso-position-vertical-relative:margin" filled="f" stroked="f">
             <v:textbox style="mso-next-textbox:#_x0000_s1028">
               <w:txbxContent>
                 <w:p>
@@ -65,7 +65,7 @@
                     <w:tabs>
                       <w:tab w:val="left" w:pos="7677"/>
                     </w:tabs>
-                    <w:spacing w:after="0"/>
+                    <w:spacing w:after="0" w:line="240" w:lineRule="auto"/>
                     <w:jc w:val="left"/>
                     <w:rPr>
                       <w:rFonts w:ascii="Cambria" w:hAnsi="Cambria"/>
@@ -83,7 +83,7 @@
                       <w:rFonts w:ascii="Cambria" w:hAnsi="Cambria"/>
                       <w:sz w:val="24"/>
                     </w:rPr>
-                    <w:t>Statement</w:t>
+                    <w:t>Invoice</w:t>
                   </w:r>
                   <w:r>
                     <w:rPr>
@@ -133,7 +133,7 @@
                       <w:noProof/>
                       <w:sz w:val="24"/>
                     </w:rPr>
-                    <w:t>Friday, January 22, 2010</w:t>
+                    <w:t>Wednesday, February 17, 2010</w:t>
                   </w:r>
                   <w:r>
                     <w:rPr>
@@ -200,11 +200,112 @@
     <w:p>
       <w:pPr>
         <w:pStyle w:val="NoSpacing"/>
+        <w:spacing w:after="240"/>
         <w:rPr>
           <w:rFonts w:ascii="Cambria" w:hAnsi="Cambria"/>
           <w:sz w:val="24"/>
         </w:rPr>
       </w:pPr>
+      <w:r>
+        <w:rPr>
+          <w:rFonts w:ascii="Cambria" w:hAnsi="Cambria"/>
+          <w:sz w:val="24"/>
+        </w:rPr>
+        <w:t>On behalf of Rabbi Weinberger and Congregation Shomrei Torah</w:t>
+      </w:r>
+      <w:r>
+        <w:rPr>
+          <w:rFonts w:ascii="Cambria" w:hAnsi="Cambria"/>
+          <w:sz w:val="24"/>
+        </w:rPr>
+        <w:t xml:space="preserve"> </w:t>
+      </w:r>
+      <w:r>
+        <w:rPr>
+          <w:rFonts w:ascii="Cambria" w:hAnsi="Cambria"/>
+          <w:sz w:val="24"/>
+        </w:rPr>
+        <w:t>of Passaic Clifton</w:t>
+      </w:r>
+      <w:r>
+        <w:rPr>
+          <w:rFonts w:ascii="Cambria" w:hAnsi="Cambria"/>
+          <w:sz w:val="24"/>
+        </w:rPr>
+        <w:t xml:space="preserve">, </w:t>
+      </w:r>
+      <w:r>
+        <w:rPr>
+          <w:rFonts w:ascii="Cambria" w:hAnsi="Cambria"/>
+          <w:sz w:val="24"/>
+        </w:rPr>
+        <w:t>I</w:t>
+      </w:r>
+      <w:r>
+        <w:rPr>
+          <w:rFonts w:ascii="Cambria" w:hAnsi="Cambria"/>
+          <w:sz w:val="24"/>
+        </w:rPr>
+        <w:t xml:space="preserve"> would like to express </w:t>
+      </w:r>
+      <w:r>
+        <w:rPr>
+          <w:rFonts w:ascii="Cambria" w:hAnsi="Cambria"/>
+          <w:sz w:val="24"/>
+        </w:rPr>
+        <w:t>my sincere</w:t>
+      </w:r>
+      <w:r>
+        <w:rPr>
+          <w:rFonts w:ascii="Cambria" w:hAnsi="Cambria"/>
+          <w:sz w:val="24"/>
+        </w:rPr>
+        <w:t xml:space="preserve"> gratitude</w:t>
+      </w:r>
+      <w:r>
+        <w:rPr>
+          <w:rFonts w:ascii="Cambria" w:hAnsi="Cambria"/>
+          <w:sz w:val="24"/>
+        </w:rPr>
+        <w:t xml:space="preserve"> and appreciation</w:t>
+      </w:r>
+      <w:r>
+        <w:rPr>
+          <w:rFonts w:ascii="Cambria" w:hAnsi="Cambria"/>
+          <w:sz w:val="24"/>
+        </w:rPr>
+        <w:t xml:space="preserve"> for your financial support and valued participation in our davening and learning. </w:t>
+      </w:r>
+      <w:r>
+        <w:rPr>
+          <w:rFonts w:ascii="Cambria" w:hAnsi="Cambria"/>
+          <w:sz w:val="24"/>
+        </w:rPr>
+        <w:t xml:space="preserve"> </w:t>
+      </w:r>
+      <w:r>
+        <w:rPr>
+          <w:rFonts w:ascii="Cambria" w:hAnsi="Cambria"/>
+          <w:sz w:val="24"/>
+        </w:rPr>
+        <w:t xml:space="preserve">Through your generosity, support, and participation our Shul will continue to grow and thrive as a special place of Torah and </w:t>
+      </w:r>
+      <w:proofErr w:type="spellStart"/>
+      <w:r>
+        <w:rPr>
+          <w:rFonts w:ascii="Cambria" w:hAnsi="Cambria"/>
+          <w:sz w:val="24"/>
+        </w:rPr>
+        <w:t>Avodah</w:t>
+      </w:r>
+      <w:proofErr w:type="spellEnd"/>
+      <w:r>
+        <w:rPr>
+          <w:rFonts w:ascii="Cambria" w:hAnsi="Cambria"/>
+          <w:sz w:val="24"/>
+        </w:rPr>
+        <w:t>.</w:t>
+      </w:r>
     </w:p>
     <w:p>
       <w:pPr>
@@ -220,102 +321,12 @@
           <w:rFonts w:ascii="Cambria" w:hAnsi="Cambria"/>
           <w:sz w:val="24"/>
         </w:rPr>
-        <w:t xml:space="preserve">On behalf of Rabbi Weinberger and Congregation Shomrei Torah, </w:t>
-      </w:r>
-      <w:r>
-        <w:rPr>
-          <w:rFonts w:ascii="Cambria" w:hAnsi="Cambria"/>
-          <w:sz w:val="24"/>
-        </w:rPr>
-        <w:t>I</w:t>
-      </w:r>
-      <w:r>
-        <w:rPr>
-          <w:rFonts w:ascii="Cambria" w:hAnsi="Cambria"/>
-          <w:sz w:val="24"/>
-        </w:rPr>
-        <w:t xml:space="preserve"> would like to express </w:t>
-      </w:r>
-      <w:r>
-        <w:rPr>
-          <w:rFonts w:ascii="Cambria" w:hAnsi="Cambria"/>
-          <w:sz w:val="24"/>
-        </w:rPr>
-        <w:t>my sincere</w:t>
-      </w:r>
-      <w:r>
-        <w:rPr>
-          <w:rFonts w:ascii="Cambria" w:hAnsi="Cambria"/>
-          <w:sz w:val="24"/>
-        </w:rPr>
-        <w:t xml:space="preserve"> gratitude</w:t>
-      </w:r>
-      <w:r>
-        <w:rPr>
-          <w:rFonts w:ascii="Cambria" w:hAnsi="Cambria"/>
-          <w:sz w:val="24"/>
-        </w:rPr>
-        <w:t xml:space="preserve"> and appreciation</w:t>
-      </w:r>
-      <w:r>
-        <w:rPr>
-          <w:rFonts w:ascii="Cambria" w:hAnsi="Cambria"/>
-          <w:sz w:val="24"/>
-        </w:rPr>
-        <w:t xml:space="preserve"> for your financial support and valued participation in our davening and learning. </w:t>
-      </w:r>
-      <w:r>
-        <w:rPr>
-          <w:rFonts w:ascii="Cambria" w:hAnsi="Cambria"/>
-          <w:sz w:val="24"/>
-        </w:rPr>
-        <w:t xml:space="preserve"> </w:t>
-      </w:r>
-      <w:r>
-        <w:rPr>
-          <w:rFonts w:ascii="Cambria" w:hAnsi="Cambria"/>
-          <w:sz w:val="24"/>
-        </w:rPr>
-        <w:t xml:space="preserve">Through your generosity, support, and participation our Shul will continue to grow and thrive as a special place of Torah and </w:t>
-      </w:r>
-      <w:proofErr w:type="spellStart"/>
-      <w:r>
-        <w:rPr>
-          <w:rFonts w:ascii="Cambria" w:hAnsi="Cambria"/>
-          <w:sz w:val="24"/>
-        </w:rPr>
-        <w:t>Avodah</w:t>
-      </w:r>
-      <w:proofErr w:type="spellEnd"/>
-      <w:r>
-        <w:rPr>
-          <w:rFonts w:ascii="Cambria" w:hAnsi="Cambria"/>
-          <w:sz w:val="24"/>
-        </w:rPr>
-        <w:t>.</w:t>
-      </w:r>
-    </w:p>
-    <w:p>
-      <w:pPr>
-        <w:pStyle w:val="NoSpacing"/>
-        <w:rPr>
-          <w:rFonts w:ascii="Cambria" w:hAnsi="Cambria"/>
-          <w:sz w:val="24"/>
-        </w:rPr>
-      </w:pPr>
-      <w:r>
-        <w:rPr>
-          <w:rFonts w:ascii="Cambria" w:hAnsi="Cambria"/>
-          <w:sz w:val="24"/>
-        </w:rPr>
         <w:t xml:space="preserve">Your total balance due is </w:t>
       </w:r>
       <w:sdt>
         <w:sdtPr>
           <w:rPr>
             <w:rFonts w:ascii="Cambria" w:hAnsi="Cambria"/>
-            <w:b/>
-            <w:bCs/>
             <w:sz w:val="24"/>
           </w:rPr>
           <w:id w:val="1895703932"/>
@@ -330,8 +341,6 @@
           <w:r>
             <w:rPr>
               <w:rFonts w:ascii="Cambria" w:hAnsi="Cambria"/>
-              <w:b/>
-              <w:bCs/>
               <w:sz w:val="24"/>
             </w:rPr>
             <w:t>BalanceDue</w:t>
@@ -393,7 +402,9 @@
           <w:rPr>
             <w:rStyle w:val="Hyperlink"/>
             <w:rFonts w:ascii="Cambria" w:hAnsi="Cambria"/>
+            <w:color w:val="auto"/>
             <w:sz w:val="24"/>
+            <w:u w:val="none"/>
           </w:rPr>
           <w:t>Billing@ShomreiTorah.us</w:t>
         </w:r>
@@ -410,12 +421,22 @@
           <w:rFonts w:ascii="Cambria" w:hAnsi="Cambria"/>
           <w:sz w:val="24"/>
         </w:rPr>
-        <w:t>or contact Yaakov Gitstein at (732) 516 – 5583.</w:t>
+        <w:t xml:space="preserve">or contact </w:t>
+      </w:r>
+      <w:bookmarkStart w:id="0" w:name="_GoBack"/>
+      <w:bookmarkEnd w:id="0"/>
+      <w:r>
+        <w:rPr>
+          <w:rFonts w:ascii="Cambria" w:hAnsi="Cambria"/>
+          <w:sz w:val="24"/>
+        </w:rPr>
+        <w:t>Yaakov Gitstein at (732) 516 – 5583.</w:t>
       </w:r>
     </w:p>
     <w:p>
       <w:pPr>
         <w:pStyle w:val="NoSpacing"/>
+        <w:spacing w:after="240"/>
         <w:rPr>
           <w:rFonts w:ascii="Cambria" w:hAnsi="Cambria"/>
           <w:sz w:val="24"/>
@@ -511,32 +532,27 @@
     <w:p>
       <w:pPr>
         <w:pStyle w:val="NoSpacing"/>
+        <w:spacing w:after="240"/>
         <w:jc w:val="left"/>
         <w:rPr>
           <w:rFonts w:ascii="Cambria" w:hAnsi="Cambria"/>
           <w:sz w:val="24"/>
         </w:rPr>
       </w:pPr>
-    </w:p>
-    <w:p>
-      <w:pPr>
-        <w:pStyle w:val="NoSpacing"/>
-        <w:jc w:val="left"/>
-        <w:rPr>
-          <w:rFonts w:ascii="Cambria" w:hAnsi="Cambria"/>
-          <w:sz w:val="24"/>
-        </w:rPr>
-      </w:pPr>
-    </w:p>
-    <w:p>
-      <w:pPr>
-        <w:pStyle w:val="NoSpacing"/>
-        <w:jc w:val="left"/>
-        <w:rPr>
-          <w:rFonts w:ascii="Cambria" w:hAnsi="Cambria"/>
-          <w:sz w:val="24"/>
-        </w:rPr>
-      </w:pPr>
+      <w:r>
+        <w:rPr>
+          <w:rFonts w:ascii="Cambria" w:hAnsi="Cambria"/>
+          <w:sz w:val="24"/>
+        </w:rPr>
+        <w:br/>
+      </w:r>
+      <w:r>
+        <w:rPr>
+          <w:rFonts w:ascii="Cambria" w:hAnsi="Cambria"/>
+          <w:sz w:val="24"/>
+        </w:rPr>
+        <w:br/>
+      </w:r>
       <w:r>
         <w:rPr>
           <w:rFonts w:ascii="Cambria" w:hAnsi="Cambria"/>
@@ -574,16 +590,13 @@
         </w:rPr>
         <w:t xml:space="preserve">) Gitstein </w:t>
       </w:r>
-    </w:p>
-    <w:p>
-      <w:pPr>
-        <w:pStyle w:val="NoSpacing"/>
-        <w:jc w:val="left"/>
-        <w:rPr>
-          <w:rFonts w:ascii="Cambria" w:hAnsi="Cambria"/>
-          <w:sz w:val="24"/>
-        </w:rPr>
-      </w:pPr>
+      <w:r>
+        <w:rPr>
+          <w:rFonts w:ascii="Cambria" w:hAnsi="Cambria"/>
+          <w:sz w:val="24"/>
+        </w:rPr>
+        <w:br/>
+      </w:r>
       <w:r>
         <w:rPr>
           <w:rFonts w:ascii="Cambria" w:hAnsi="Cambria"/>
@@ -591,8 +604,6 @@
         </w:rPr>
         <w:t>Treasurer</w:t>
       </w:r>
-      <w:bookmarkStart w:id="0" w:name="_GoBack"/>
-      <w:bookmarkEnd w:id="0"/>
     </w:p>
     <w:sectPr>
       <w:headerReference w:type="default" r:id="rId9"/>
@@ -2296,6 +2307,7 @@
     <w:rsid w:val="006D3111"/>
     <w:rsid w:val="00730240"/>
     <w:rsid w:val="00742CEA"/>
+    <w:rsid w:val="00751086"/>
     <w:rsid w:val="007659A3"/>
     <w:rsid w:val="007D50C3"/>
     <w:rsid w:val="0088782A"/>
@@ -2304,6 +2316,7 @@
     <w:rsid w:val="00980123"/>
     <w:rsid w:val="009E5C32"/>
     <w:rsid w:val="00A1031F"/>
+    <w:rsid w:val="00AA5D65"/>
     <w:rsid w:val="00B817AE"/>
     <w:rsid w:val="00BF69F6"/>
     <w:rsid w:val="00C71C97"/>
@@ -2331,7 +2344,7 @@
   <w:clrSchemeMapping w:bg1="light1" w:t1="dark1" w:bg2="light2" w:t2="dark2" w:accent1="accent1" w:accent2="accent2" w:accent3="accent3" w:accent4="accent4" w:accent5="accent5" w:accent6="accent6" w:hyperlink="hyperlink" w:followedHyperlink="followedHyperlink"/>
   <w:decimalSymbol w:val="."/>
   <w:listSeparator w:val=","/>
-  <w14:docId w14:val="24E66C4F"/>
+  <w14:docId w14:val="03391661"/>
 </w:settings>
 </file>
 
@@ -3154,7 +3167,7 @@
 </file>
 
 <file path=customXml/itemProps1.xml><?xml version="1.0" encoding="utf-8"?>
-<ds:datastoreItem xmlns:ds="http://schemas.openxmlformats.org/officeDocument/2006/customXml" ds:itemID="{88CC87CD-D995-40A7-9DB5-FF5116AD5F0A}">
+<ds:datastoreItem xmlns:ds="http://schemas.openxmlformats.org/officeDocument/2006/customXml" ds:itemID="{B784484A-AEBF-44FA-B288-91D1C15C2214}">
   <ds:schemaRefs>
     <ds:schemaRef ds:uri="http://schemas.openxmlformats.org/officeDocument/2006/bibliography"/>
   </ds:schemaRefs>

</xml_diff>

<commit_message>
Paragraph break in signature
[git-p4: depot-paths = "//depot/Shul/Applications/ShomreiTorah.Billing/": change = 1803]
</commit_message>
<xml_diff>
--- a/Word Templates/Bill.docx
+++ b/Word Templates/Bill.docx
@@ -133,7 +133,7 @@
                       <w:noProof/>
                       <w:sz w:val="24"/>
                     </w:rPr>
-                    <w:t>Wednesday, February 17, 2010</w:t>
+                    <w:t>Thursday, February 18, 2010</w:t>
                   </w:r>
                   <w:r>
                     <w:rPr>
@@ -421,16 +421,7 @@
           <w:rFonts w:ascii="Cambria" w:hAnsi="Cambria"/>
           <w:sz w:val="24"/>
         </w:rPr>
-        <w:t xml:space="preserve">or contact </w:t>
-      </w:r>
-      <w:bookmarkStart w:id="0" w:name="_GoBack"/>
-      <w:bookmarkEnd w:id="0"/>
-      <w:r>
-        <w:rPr>
-          <w:rFonts w:ascii="Cambria" w:hAnsi="Cambria"/>
-          <w:sz w:val="24"/>
-        </w:rPr>
-        <w:t>Yaakov Gitstein at (732) 516 – 5583.</w:t>
+        <w:t>or contact Yaakov Gitstein at (732) 516 – 5583.</w:t>
       </w:r>
     </w:p>
     <w:p>
@@ -532,6 +523,76 @@
     <w:p>
       <w:pPr>
         <w:pStyle w:val="NoSpacing"/>
+        <w:jc w:val="left"/>
+        <w:rPr>
+          <w:rFonts w:ascii="Cambria" w:hAnsi="Cambria"/>
+          <w:sz w:val="24"/>
+        </w:rPr>
+      </w:pPr>
+      <w:r>
+        <w:rPr>
+          <w:rFonts w:ascii="Cambria" w:hAnsi="Cambria"/>
+          <w:sz w:val="24"/>
+        </w:rPr>
+        <w:br/>
+      </w:r>
+      <w:r>
+        <w:rPr>
+          <w:rFonts w:ascii="Cambria" w:hAnsi="Cambria"/>
+          <w:sz w:val="24"/>
+        </w:rPr>
+        <w:br/>
+      </w:r>
+      <w:r>
+        <w:rPr>
+          <w:rFonts w:ascii="Cambria" w:hAnsi="Cambria"/>
+          <w:sz w:val="24"/>
+        </w:rPr>
+        <w:t>Jason P. (</w:t>
+      </w:r>
+      <w:proofErr w:type="spellStart"/>
+      <w:r>
+        <w:rPr>
+          <w:rFonts w:ascii="Cambria" w:hAnsi="Cambria"/>
+          <w:sz w:val="24"/>
+        </w:rPr>
+        <w:t>Y</w:t>
+      </w:r>
+      <w:bookmarkStart w:id="0" w:name="_GoBack"/>
+      <w:bookmarkEnd w:id="0"/>
+      <w:r>
+        <w:rPr>
+          <w:rFonts w:ascii="Cambria" w:hAnsi="Cambria"/>
+          <w:sz w:val="24"/>
+        </w:rPr>
+        <w:t>aa</w:t>
+      </w:r>
+      <w:r>
+        <w:rPr>
+          <w:rFonts w:ascii="Cambria" w:hAnsi="Cambria"/>
+          <w:sz w:val="24"/>
+        </w:rPr>
+        <w:t>c</w:t>
+      </w:r>
+      <w:r>
+        <w:rPr>
+          <w:rFonts w:ascii="Cambria" w:hAnsi="Cambria"/>
+          <w:sz w:val="24"/>
+        </w:rPr>
+        <w:t>ov</w:t>
+      </w:r>
+      <w:proofErr w:type="spellEnd"/>
+      <w:r>
+        <w:rPr>
+          <w:rFonts w:ascii="Cambria" w:hAnsi="Cambria"/>
+          <w:sz w:val="24"/>
+        </w:rPr>
+        <w:t xml:space="preserve">) Gitstein </w:t>
+      </w:r>
+    </w:p>
+    <w:p>
+      <w:pPr>
+        <w:pStyle w:val="NoSpacing"/>
         <w:spacing w:after="240"/>
         <w:jc w:val="left"/>
         <w:rPr>
@@ -544,66 +605,35 @@
           <w:rFonts w:ascii="Cambria" w:hAnsi="Cambria"/>
           <w:sz w:val="24"/>
         </w:rPr>
-        <w:br/>
-      </w:r>
-      <w:r>
-        <w:rPr>
-          <w:rFonts w:ascii="Cambria" w:hAnsi="Cambria"/>
-          <w:sz w:val="24"/>
-        </w:rPr>
-        <w:br/>
-      </w:r>
-      <w:r>
-        <w:rPr>
-          <w:rFonts w:ascii="Cambria" w:hAnsi="Cambria"/>
-          <w:sz w:val="24"/>
-        </w:rPr>
-        <w:t>Jason P. (</w:t>
-      </w:r>
-      <w:proofErr w:type="spellStart"/>
-      <w:r>
-        <w:rPr>
-          <w:rFonts w:ascii="Cambria" w:hAnsi="Cambria"/>
-          <w:sz w:val="24"/>
-        </w:rPr>
-        <w:t>Yaa</w:t>
-      </w:r>
-      <w:r>
-        <w:rPr>
-          <w:rFonts w:ascii="Cambria" w:hAnsi="Cambria"/>
-          <w:sz w:val="24"/>
-        </w:rPr>
-        <w:t>c</w:t>
-      </w:r>
-      <w:r>
-        <w:rPr>
-          <w:rFonts w:ascii="Cambria" w:hAnsi="Cambria"/>
-          <w:sz w:val="24"/>
-        </w:rPr>
-        <w:t>ov</w:t>
-      </w:r>
-      <w:proofErr w:type="spellEnd"/>
-      <w:r>
-        <w:rPr>
-          <w:rFonts w:ascii="Cambria" w:hAnsi="Cambria"/>
-          <w:sz w:val="24"/>
-        </w:rPr>
-        <w:t xml:space="preserve">) Gitstein </w:t>
-      </w:r>
-      <w:r>
-        <w:rPr>
-          <w:rFonts w:ascii="Cambria" w:hAnsi="Cambria"/>
-          <w:sz w:val="24"/>
-        </w:rPr>
-        <w:br/>
-      </w:r>
-      <w:r>
-        <w:rPr>
-          <w:rFonts w:ascii="Cambria" w:hAnsi="Cambria"/>
-          <w:sz w:val="24"/>
-        </w:rPr>
         <w:t>Treasurer</w:t>
       </w:r>
+    </w:p>
+    <w:p>
+      <w:pPr>
+        <w:jc w:val="left"/>
+        <w:rPr>
+          <w:rFonts w:ascii="Cambria" w:hAnsi="Cambria"/>
+          <w:sz w:val="24"/>
+        </w:rPr>
+      </w:pPr>
+      <w:r>
+        <w:rPr>
+          <w:rFonts w:ascii="Cambria" w:hAnsi="Cambria"/>
+          <w:sz w:val="24"/>
+        </w:rPr>
+        <w:br w:type="page"/>
+      </w:r>
+    </w:p>
+    <w:p>
+      <w:pPr>
+        <w:pStyle w:val="NoSpacing"/>
+        <w:spacing w:after="240"/>
+        <w:jc w:val="left"/>
+        <w:rPr>
+          <w:rFonts w:ascii="Cambria" w:hAnsi="Cambria"/>
+          <w:sz w:val="24"/>
+        </w:rPr>
+      </w:pPr>
     </w:p>
     <w:sectPr>
       <w:headerReference w:type="default" r:id="rId9"/>
@@ -2308,6 +2338,7 @@
     <w:rsid w:val="00730240"/>
     <w:rsid w:val="00742CEA"/>
     <w:rsid w:val="00751086"/>
+    <w:rsid w:val="00760E96"/>
     <w:rsid w:val="007659A3"/>
     <w:rsid w:val="007D50C3"/>
     <w:rsid w:val="0088782A"/>
@@ -2344,7 +2375,7 @@
   <w:clrSchemeMapping w:bg1="light1" w:t1="dark1" w:bg2="light2" w:t2="dark2" w:accent1="accent1" w:accent2="accent2" w:accent3="accent3" w:accent4="accent4" w:accent5="accent5" w:accent6="accent6" w:hyperlink="hyperlink" w:followedHyperlink="followedHyperlink"/>
   <w:decimalSymbol w:val="."/>
   <w:listSeparator w:val=","/>
-  <w14:docId w14:val="03391661"/>
+  <w14:docId w14:val="4BAB9F48"/>
 </w:settings>
 </file>
 
@@ -3167,7 +3198,7 @@
 </file>
 
 <file path=customXml/itemProps1.xml><?xml version="1.0" encoding="utf-8"?>
-<ds:datastoreItem xmlns:ds="http://schemas.openxmlformats.org/officeDocument/2006/customXml" ds:itemID="{B784484A-AEBF-44FA-B288-91D1C15C2214}">
+<ds:datastoreItem xmlns:ds="http://schemas.openxmlformats.org/officeDocument/2006/customXml" ds:itemID="{047FBEA8-9B77-4D4F-A521-F1A4709D8AD9}">
   <ds:schemaRefs>
     <ds:schemaRef ds:uri="http://schemas.openxmlformats.org/officeDocument/2006/bibliography"/>
   </ds:schemaRefs>

</xml_diff>

<commit_message>
Remove trailing page break
[git-p4: depot-paths = "//depot/Shul/Applications/ShomreiTorah.Billing/": change = 3631]
</commit_message>
<xml_diff>
--- a/Word Templates/Bill.docx
+++ b/Word Templates/Bill.docx
@@ -98,7 +98,7 @@
                       <w:noProof/>
                       <w:szCs w:val="20"/>
                     </w:rPr>
-                    <w:t>Sunday, February 13, 2011</w:t>
+                    <w:t>Saturday, February 11, 2012</w:t>
                   </w:r>
                   <w:r>
                     <w:rPr>
@@ -519,13 +519,13 @@
         <w:br/>
       </w:r>
       <w:r>
-        <w:t>Le</w:t>
-      </w:r>
-      <w:bookmarkStart w:id="0" w:name="_GoBack"/>
-      <w:bookmarkEnd w:id="0"/>
-      <w:r>
-        <w:t>vi Krinsky</w:t>
-      </w:r>
+        <w:t xml:space="preserve">Levi </w:t>
+      </w:r>
+      <w:proofErr w:type="spellStart"/>
+      <w:r>
+        <w:t>Krinsky</w:t>
+      </w:r>
+      <w:proofErr w:type="spellEnd"/>
     </w:p>
     <w:p>
       <w:pPr>
@@ -541,12 +541,8 @@
         </w:rPr>
         <w:t>Treasurer</w:t>
       </w:r>
-      <w:r>
-        <w:rPr>
-          <w:szCs w:val="20"/>
-        </w:rPr>
-        <w:br w:type="page"/>
-      </w:r>
+      <w:bookmarkStart w:id="0" w:name="_GoBack"/>
+      <w:bookmarkEnd w:id="0"/>
     </w:p>
     <w:sectPr>
       <w:headerReference w:type="default" r:id="rId10"/>
@@ -2246,6 +2242,7 @@
     <w:rsid w:val="007659A3"/>
     <w:rsid w:val="007D50C3"/>
     <w:rsid w:val="0088782A"/>
+    <w:rsid w:val="008A3AB1"/>
     <w:rsid w:val="008B0B37"/>
     <w:rsid w:val="00924A9B"/>
     <w:rsid w:val="00980123"/>
@@ -3104,7 +3101,7 @@
 </file>
 
 <file path=customXml/itemProps1.xml><?xml version="1.0" encoding="utf-8"?>
-<ds:datastoreItem xmlns:ds="http://schemas.openxmlformats.org/officeDocument/2006/customXml" ds:itemID="{C4CDF37E-6216-428E-AF9E-3D0F3247C3FC}">
+<ds:datastoreItem xmlns:ds="http://schemas.openxmlformats.org/officeDocument/2006/customXml" ds:itemID="{3335A8E1-8D25-40B7-A58B-16B66A480DEB}">
   <ds:schemaRefs>
     <ds:schemaRef ds:uri="http://schemas.openxmlformats.org/officeDocument/2006/bibliography"/>
   </ds:schemaRefs>

</xml_diff>